<commit_message>
Update assignment 1 after draft feedback V1
</commit_message>
<xml_diff>
--- a/Assignments/ChoudhuryMahim_metcs682_assignment1.docx
+++ b/Assignments/ChoudhuryMahim_metcs682_assignment1.docx
@@ -5,7 +5,9 @@
     <w:sdt>
       <w:sdtPr>
         <w:rPr>
+          <w:rFonts w:ascii="Times New Roman" w:eastAsiaTheme="minorHAnsi" w:hAnsi="Times New Roman"/>
           <w:color w:val="5B9BD5" w:themeColor="accent1"/>
+          <w:sz w:val="24"/>
         </w:rPr>
         <w:id w:val="-679896538"/>
         <w:docPartObj>
@@ -15,7 +17,7 @@
       </w:sdtPr>
       <w:sdtEndPr>
         <w:rPr>
-          <w:rFonts w:ascii="Arial Narrow" w:eastAsiaTheme="minorHAnsi" w:hAnsi="Arial Narrow" w:cs="Times New Roman"/>
+          <w:rFonts w:ascii="Arial Narrow" w:hAnsi="Arial Narrow" w:cs="Times New Roman"/>
           <w:color w:val="808080" w:themeColor="background1" w:themeShade="80"/>
           <w:sz w:val="20"/>
           <w:szCs w:val="20"/>
@@ -697,6 +699,12 @@
     <w:bookmarkStart w:id="0" w:name="_Hlk54727767" w:displacedByCustomXml="next"/>
     <w:sdt>
       <w:sdtPr>
+        <w:rPr>
+          <w:rFonts w:ascii="Times New Roman" w:eastAsiaTheme="minorHAnsi" w:hAnsi="Times New Roman" w:cstheme="minorBidi"/>
+          <w:color w:val="auto"/>
+          <w:sz w:val="24"/>
+          <w:szCs w:val="22"/>
+        </w:rPr>
         <w:id w:val="484433839"/>
         <w:docPartObj>
           <w:docPartGallery w:val="Table of Contents"/>
@@ -705,13 +713,9 @@
       </w:sdtPr>
       <w:sdtEndPr>
         <w:rPr>
-          <w:rFonts w:ascii="Times New Roman" w:eastAsiaTheme="minorHAnsi" w:hAnsi="Times New Roman" w:cstheme="minorBidi"/>
           <w:b/>
           <w:bCs/>
           <w:noProof/>
-          <w:color w:val="auto"/>
-          <w:sz w:val="24"/>
-          <w:szCs w:val="22"/>
         </w:rPr>
       </w:sdtEndPr>
       <w:sdtContent>
@@ -727,7 +731,7 @@
           <w:pPr>
             <w:pStyle w:val="TOC1"/>
             <w:tabs>
-              <w:tab w:val="left" w:pos="440"/>
+              <w:tab w:val="left" w:pos="480"/>
               <w:tab w:val="right" w:leader="dot" w:pos="9350"/>
             </w:tabs>
             <w:rPr>
@@ -747,7 +751,7 @@
           <w:r>
             <w:fldChar w:fldCharType="separate"/>
           </w:r>
-          <w:hyperlink w:anchor="_Toc156572188" w:history="1">
+          <w:hyperlink w:anchor="_Toc156745331" w:history="1">
             <w:r>
               <w:rPr>
                 <w:rStyle w:val="Hyperlink"/>
@@ -796,7 +800,7 @@
                 <w:noProof/>
                 <w:webHidden/>
               </w:rPr>
-              <w:instrText xml:space="preserve"> PAGEREF _Toc156572188 \h </w:instrText>
+              <w:instrText xml:space="preserve"> PAGEREF _Toc156745331 \h </w:instrText>
             </w:r>
             <w:r>
               <w:rPr>
@@ -841,7 +845,7 @@
               <w14:ligatures w14:val="standardContextual"/>
             </w:rPr>
           </w:pPr>
-          <w:hyperlink w:anchor="_Toc156572189" w:history="1">
+          <w:hyperlink w:anchor="_Toc156745332" w:history="1">
             <w:r>
               <w:rPr>
                 <w:rStyle w:val="Hyperlink"/>
@@ -868,7 +872,7 @@
                 <w:noProof/>
                 <w:webHidden/>
               </w:rPr>
-              <w:instrText xml:space="preserve"> PAGEREF _Toc156572189 \h </w:instrText>
+              <w:instrText xml:space="preserve"> PAGEREF _Toc156745332 \h </w:instrText>
             </w:r>
             <w:r>
               <w:rPr>
@@ -913,7 +917,7 @@
               <w14:ligatures w14:val="standardContextual"/>
             </w:rPr>
           </w:pPr>
-          <w:hyperlink w:anchor="_Toc156572191" w:history="1">
+          <w:hyperlink w:anchor="_Toc156745334" w:history="1">
             <w:r>
               <w:rPr>
                 <w:rStyle w:val="Hyperlink"/>
@@ -940,7 +944,7 @@
                 <w:noProof/>
                 <w:webHidden/>
               </w:rPr>
-              <w:instrText xml:space="preserve"> PAGEREF _Toc156572191 \h </w:instrText>
+              <w:instrText xml:space="preserve"> PAGEREF _Toc156745334 \h </w:instrText>
             </w:r>
             <w:r>
               <w:rPr>
@@ -985,7 +989,7 @@
               <w14:ligatures w14:val="standardContextual"/>
             </w:rPr>
           </w:pPr>
-          <w:hyperlink w:anchor="_Toc156572192" w:history="1">
+          <w:hyperlink w:anchor="_Toc156745335" w:history="1">
             <w:r>
               <w:rPr>
                 <w:rStyle w:val="Hyperlink"/>
@@ -1012,7 +1016,7 @@
                 <w:noProof/>
                 <w:webHidden/>
               </w:rPr>
-              <w:instrText xml:space="preserve"> PAGEREF _Toc156572192 \h </w:instrText>
+              <w:instrText xml:space="preserve"> PAGEREF _Toc156745335 \h </w:instrText>
             </w:r>
             <w:r>
               <w:rPr>
@@ -1057,7 +1061,7 @@
               <w14:ligatures w14:val="standardContextual"/>
             </w:rPr>
           </w:pPr>
-          <w:hyperlink w:anchor="_Toc156572193" w:history="1">
+          <w:hyperlink w:anchor="_Toc156745336" w:history="1">
             <w:r>
               <w:rPr>
                 <w:rStyle w:val="Hyperlink"/>
@@ -1084,7 +1088,7 @@
                 <w:noProof/>
                 <w:webHidden/>
               </w:rPr>
-              <w:instrText xml:space="preserve"> PAGEREF _Toc156572193 \h </w:instrText>
+              <w:instrText xml:space="preserve"> PAGEREF _Toc156745336 \h </w:instrText>
             </w:r>
             <w:r>
               <w:rPr>
@@ -1119,7 +1123,7 @@
           <w:pPr>
             <w:pStyle w:val="TOC1"/>
             <w:tabs>
-              <w:tab w:val="left" w:pos="440"/>
+              <w:tab w:val="left" w:pos="480"/>
               <w:tab w:val="right" w:leader="dot" w:pos="9350"/>
             </w:tabs>
             <w:rPr>
@@ -1130,7 +1134,7 @@
               <w14:ligatures w14:val="standardContextual"/>
             </w:rPr>
           </w:pPr>
-          <w:hyperlink w:anchor="_Toc156572194" w:history="1">
+          <w:hyperlink w:anchor="_Toc156745337" w:history="1">
             <w:r>
               <w:rPr>
                 <w:rStyle w:val="Hyperlink"/>
@@ -1179,7 +1183,7 @@
                 <w:noProof/>
                 <w:webHidden/>
               </w:rPr>
-              <w:instrText xml:space="preserve"> PAGEREF _Toc156572194 \h </w:instrText>
+              <w:instrText xml:space="preserve"> PAGEREF _Toc156745337 \h </w:instrText>
             </w:r>
             <w:r>
               <w:rPr>
@@ -1199,7 +1203,7 @@
                 <w:noProof/>
                 <w:webHidden/>
               </w:rPr>
-              <w:t>4</w:t>
+              <w:t>5</w:t>
             </w:r>
             <w:r>
               <w:rPr>
@@ -1224,7 +1228,7 @@
               <w14:ligatures w14:val="standardContextual"/>
             </w:rPr>
           </w:pPr>
-          <w:hyperlink w:anchor="_Toc156572195" w:history="1">
+          <w:hyperlink w:anchor="_Toc156745338" w:history="1">
             <w:r>
               <w:rPr>
                 <w:rStyle w:val="Hyperlink"/>
@@ -1251,7 +1255,7 @@
                 <w:noProof/>
                 <w:webHidden/>
               </w:rPr>
-              <w:instrText xml:space="preserve"> PAGEREF _Toc156572195 \h </w:instrText>
+              <w:instrText xml:space="preserve"> PAGEREF _Toc156745338 \h </w:instrText>
             </w:r>
             <w:r>
               <w:rPr>
@@ -1271,79 +1275,7 @@
                 <w:noProof/>
                 <w:webHidden/>
               </w:rPr>
-              <w:t>4</w:t>
-            </w:r>
-            <w:r>
-              <w:rPr>
-                <w:noProof/>
-                <w:webHidden/>
-              </w:rPr>
-              <w:fldChar w:fldCharType="end"/>
-            </w:r>
-          </w:hyperlink>
-        </w:p>
-        <w:p>
-          <w:pPr>
-            <w:pStyle w:val="TOC2"/>
-            <w:tabs>
-              <w:tab w:val="right" w:leader="dot" w:pos="9350"/>
-            </w:tabs>
-            <w:rPr>
-              <w:rFonts w:asciiTheme="minorHAnsi" w:eastAsiaTheme="minorEastAsia" w:hAnsiTheme="minorHAnsi"/>
-              <w:noProof/>
-              <w:kern w:val="2"/>
-              <w:sz w:val="22"/>
-              <w14:ligatures w14:val="standardContextual"/>
-            </w:rPr>
-          </w:pPr>
-          <w:hyperlink w:anchor="_Toc156572197" w:history="1">
-            <w:r>
-              <w:rPr>
-                <w:rStyle w:val="Hyperlink"/>
-                <w:noProof/>
-              </w:rPr>
-              <w:t>2.2 Typical user(s) of the system and their means of interaction with it</w:t>
-            </w:r>
-            <w:r>
-              <w:rPr>
-                <w:noProof/>
-                <w:webHidden/>
-              </w:rPr>
-              <w:tab/>
-            </w:r>
-            <w:r>
-              <w:rPr>
-                <w:noProof/>
-                <w:webHidden/>
-              </w:rPr>
-              <w:fldChar w:fldCharType="begin"/>
-            </w:r>
-            <w:r>
-              <w:rPr>
-                <w:noProof/>
-                <w:webHidden/>
-              </w:rPr>
-              <w:instrText xml:space="preserve"> PAGEREF _Toc156572197 \h </w:instrText>
-            </w:r>
-            <w:r>
-              <w:rPr>
-                <w:noProof/>
-                <w:webHidden/>
-              </w:rPr>
-            </w:r>
-            <w:r>
-              <w:rPr>
-                <w:noProof/>
-                <w:webHidden/>
-              </w:rPr>
-              <w:fldChar w:fldCharType="separate"/>
-            </w:r>
-            <w:r>
-              <w:rPr>
-                <w:noProof/>
-                <w:webHidden/>
-              </w:rPr>
-              <w:t>4</w:t>
+              <w:t>5</w:t>
             </w:r>
             <w:r>
               <w:rPr>
@@ -1369,12 +1301,85 @@
               <w14:ligatures w14:val="standardContextual"/>
             </w:rPr>
           </w:pPr>
-          <w:hyperlink w:anchor="_Toc156572199" w:history="1">
+          <w:hyperlink w:anchor="_Toc156745340" w:history="1">
             <w:r>
               <w:rPr>
                 <w:rStyle w:val="Hyperlink"/>
                 <w:noProof/>
               </w:rPr>
+              <w:t>2.2 Typical user(s) of the system and their means of interaction with it</w:t>
+            </w:r>
+            <w:r>
+              <w:rPr>
+                <w:noProof/>
+                <w:webHidden/>
+              </w:rPr>
+              <w:tab/>
+            </w:r>
+            <w:r>
+              <w:rPr>
+                <w:noProof/>
+                <w:webHidden/>
+              </w:rPr>
+              <w:fldChar w:fldCharType="begin"/>
+            </w:r>
+            <w:r>
+              <w:rPr>
+                <w:noProof/>
+                <w:webHidden/>
+              </w:rPr>
+              <w:instrText xml:space="preserve"> PAGEREF _Toc156745340 \h </w:instrText>
+            </w:r>
+            <w:r>
+              <w:rPr>
+                <w:noProof/>
+                <w:webHidden/>
+              </w:rPr>
+            </w:r>
+            <w:r>
+              <w:rPr>
+                <w:noProof/>
+                <w:webHidden/>
+              </w:rPr>
+              <w:fldChar w:fldCharType="separate"/>
+            </w:r>
+            <w:r>
+              <w:rPr>
+                <w:noProof/>
+                <w:webHidden/>
+              </w:rPr>
+              <w:t>5</w:t>
+            </w:r>
+            <w:r>
+              <w:rPr>
+                <w:noProof/>
+                <w:webHidden/>
+              </w:rPr>
+              <w:fldChar w:fldCharType="end"/>
+            </w:r>
+          </w:hyperlink>
+        </w:p>
+        <w:p>
+          <w:pPr>
+            <w:pStyle w:val="TOC2"/>
+            <w:tabs>
+              <w:tab w:val="right" w:leader="dot" w:pos="9350"/>
+            </w:tabs>
+            <w:ind w:left="0"/>
+            <w:rPr>
+              <w:rFonts w:asciiTheme="minorHAnsi" w:eastAsiaTheme="minorEastAsia" w:hAnsiTheme="minorHAnsi"/>
+              <w:noProof/>
+              <w:kern w:val="2"/>
+              <w:sz w:val="22"/>
+              <w14:ligatures w14:val="standardContextual"/>
+            </w:rPr>
+          </w:pPr>
+          <w:hyperlink w:anchor="_Toc156745342" w:history="1">
+            <w:r>
+              <w:rPr>
+                <w:rStyle w:val="Hyperlink"/>
+                <w:noProof/>
+              </w:rPr>
               <w:t>2.3 Type of Input Data Used by the System</w:t>
             </w:r>
             <w:r>
@@ -1396,7 +1401,7 @@
                 <w:noProof/>
                 <w:webHidden/>
               </w:rPr>
-              <w:instrText xml:space="preserve"> PAGEREF _Toc156572199 \h </w:instrText>
+              <w:instrText xml:space="preserve"> PAGEREF _Toc156745342 \h </w:instrText>
             </w:r>
             <w:r>
               <w:rPr>
@@ -1416,7 +1421,7 @@
                 <w:noProof/>
                 <w:webHidden/>
               </w:rPr>
-              <w:t>4</w:t>
+              <w:t>5</w:t>
             </w:r>
             <w:r>
               <w:rPr>
@@ -1441,7 +1446,7 @@
               <w14:ligatures w14:val="standardContextual"/>
             </w:rPr>
           </w:pPr>
-          <w:hyperlink w:anchor="_Toc156572200" w:history="1">
+          <w:hyperlink w:anchor="_Toc156745343" w:history="1">
             <w:r>
               <w:rPr>
                 <w:rStyle w:val="Hyperlink"/>
@@ -1468,7 +1473,7 @@
                 <w:noProof/>
                 <w:webHidden/>
               </w:rPr>
-              <w:instrText xml:space="preserve"> PAGEREF _Toc156572200 \h </w:instrText>
+              <w:instrText xml:space="preserve"> PAGEREF _Toc156745343 \h </w:instrText>
             </w:r>
             <w:r>
               <w:rPr>
@@ -1488,7 +1493,7 @@
                 <w:noProof/>
                 <w:webHidden/>
               </w:rPr>
-              <w:t>4</w:t>
+              <w:t>5</w:t>
             </w:r>
             <w:r>
               <w:rPr>
@@ -1503,7 +1508,7 @@
           <w:pPr>
             <w:pStyle w:val="TOC1"/>
             <w:tabs>
-              <w:tab w:val="left" w:pos="440"/>
+              <w:tab w:val="left" w:pos="480"/>
               <w:tab w:val="right" w:leader="dot" w:pos="9350"/>
             </w:tabs>
             <w:rPr>
@@ -1514,7 +1519,7 @@
               <w14:ligatures w14:val="standardContextual"/>
             </w:rPr>
           </w:pPr>
-          <w:hyperlink w:anchor="_Toc156572201" w:history="1">
+          <w:hyperlink w:anchor="_Toc156745344" w:history="1">
             <w:r>
               <w:rPr>
                 <w:rStyle w:val="Hyperlink"/>
@@ -1563,7 +1568,7 @@
                 <w:noProof/>
                 <w:webHidden/>
               </w:rPr>
-              <w:instrText xml:space="preserve"> PAGEREF _Toc156572201 \h </w:instrText>
+              <w:instrText xml:space="preserve"> PAGEREF _Toc156745344 \h </w:instrText>
             </w:r>
             <w:r>
               <w:rPr>
@@ -1583,7 +1588,7 @@
                 <w:noProof/>
                 <w:webHidden/>
               </w:rPr>
-              <w:t>5</w:t>
+              <w:t>6</w:t>
             </w:r>
             <w:r>
               <w:rPr>
@@ -1608,7 +1613,7 @@
               <w14:ligatures w14:val="standardContextual"/>
             </w:rPr>
           </w:pPr>
-          <w:hyperlink w:anchor="_Toc156572202" w:history="1">
+          <w:hyperlink w:anchor="_Toc156745345" w:history="1">
             <w:r>
               <w:rPr>
                 <w:rStyle w:val="Hyperlink"/>
@@ -1636,7 +1641,7 @@
                 <w:noProof/>
                 <w:webHidden/>
               </w:rPr>
-              <w:instrText xml:space="preserve"> PAGEREF _Toc156572202 \h </w:instrText>
+              <w:instrText xml:space="preserve"> PAGEREF _Toc156745345 \h </w:instrText>
             </w:r>
             <w:r>
               <w:rPr>
@@ -1656,7 +1661,7 @@
                 <w:noProof/>
                 <w:webHidden/>
               </w:rPr>
-              <w:t>5</w:t>
+              <w:t>6</w:t>
             </w:r>
             <w:r>
               <w:rPr>
@@ -1681,7 +1686,7 @@
               <w14:ligatures w14:val="standardContextual"/>
             </w:rPr>
           </w:pPr>
-          <w:hyperlink w:anchor="_Toc156572203" w:history="1">
+          <w:hyperlink w:anchor="_Toc156745346" w:history="1">
             <w:r>
               <w:rPr>
                 <w:rStyle w:val="Hyperlink"/>
@@ -1717,7 +1722,7 @@
                 <w:noProof/>
                 <w:webHidden/>
               </w:rPr>
-              <w:instrText xml:space="preserve"> PAGEREF _Toc156572203 \h </w:instrText>
+              <w:instrText xml:space="preserve"> PAGEREF _Toc156745346 \h </w:instrText>
             </w:r>
             <w:r>
               <w:rPr>
@@ -1737,7 +1742,7 @@
                 <w:noProof/>
                 <w:webHidden/>
               </w:rPr>
-              <w:t>5</w:t>
+              <w:t>6</w:t>
             </w:r>
             <w:r>
               <w:rPr>
@@ -1762,7 +1767,7 @@
               <w14:ligatures w14:val="standardContextual"/>
             </w:rPr>
           </w:pPr>
-          <w:hyperlink w:anchor="_Toc156572204" w:history="1">
+          <w:hyperlink w:anchor="_Toc156745347" w:history="1">
             <w:r>
               <w:rPr>
                 <w:rStyle w:val="Hyperlink"/>
@@ -1790,7 +1795,7 @@
                 <w:noProof/>
                 <w:webHidden/>
               </w:rPr>
-              <w:instrText xml:space="preserve"> PAGEREF _Toc156572204 \h </w:instrText>
+              <w:instrText xml:space="preserve"> PAGEREF _Toc156745347 \h </w:instrText>
             </w:r>
             <w:r>
               <w:rPr>
@@ -1810,7 +1815,7 @@
                 <w:noProof/>
                 <w:webHidden/>
               </w:rPr>
-              <w:t>5</w:t>
+              <w:t>6</w:t>
             </w:r>
             <w:r>
               <w:rPr>
@@ -1835,7 +1840,7 @@
               <w14:ligatures w14:val="standardContextual"/>
             </w:rPr>
           </w:pPr>
-          <w:hyperlink w:anchor="_Toc156572205" w:history="1">
+          <w:hyperlink w:anchor="_Toc156745348" w:history="1">
             <w:r>
               <w:rPr>
                 <w:rStyle w:val="Hyperlink"/>
@@ -1870,7 +1875,7 @@
                 <w:noProof/>
                 <w:webHidden/>
               </w:rPr>
-              <w:instrText xml:space="preserve"> PAGEREF _Toc156572205 \h </w:instrText>
+              <w:instrText xml:space="preserve"> PAGEREF _Toc156745348 \h </w:instrText>
             </w:r>
             <w:r>
               <w:rPr>
@@ -1890,7 +1895,7 @@
                 <w:noProof/>
                 <w:webHidden/>
               </w:rPr>
-              <w:t>7</w:t>
+              <w:t>8</w:t>
             </w:r>
             <w:r>
               <w:rPr>
@@ -1907,11 +1912,23 @@
             <w:tabs>
               <w:tab w:val="right" w:leader="dot" w:pos="9350"/>
             </w:tabs>
+            <w:ind w:left="0"/>
             <w:rPr>
+              <w:rFonts w:asciiTheme="minorHAnsi" w:eastAsiaTheme="minorEastAsia" w:hAnsiTheme="minorHAnsi"/>
+              <w:noProof/>
+              <w:kern w:val="2"/>
+              <w:sz w:val="22"/>
+              <w14:ligatures w14:val="standardContextual"/>
+            </w:rPr>
+          </w:pPr>
+          <w:r>
+            <w:rPr>
+              <w:rStyle w:val="Hyperlink"/>
               <w:noProof/>
             </w:rPr>
-          </w:pPr>
-          <w:hyperlink w:anchor="_Toc156572207" w:history="1">
+            <w:t xml:space="preserve">            </w:t>
+          </w:r>
+          <w:hyperlink w:anchor="_Toc156745350" w:history="1">
             <w:r>
               <w:rPr>
                 <w:rStyle w:val="Hyperlink"/>
@@ -1946,7 +1963,7 @@
                 <w:noProof/>
                 <w:webHidden/>
               </w:rPr>
-              <w:instrText xml:space="preserve"> PAGEREF _Toc156572207 \h </w:instrText>
+              <w:instrText xml:space="preserve"> PAGEREF _Toc156745350 \h </w:instrText>
             </w:r>
             <w:r>
               <w:rPr>
@@ -1966,7 +1983,7 @@
                 <w:noProof/>
                 <w:webHidden/>
               </w:rPr>
-              <w:t>7</w:t>
+              <w:t>8</w:t>
             </w:r>
             <w:r>
               <w:rPr>
@@ -1991,7 +2008,7 @@
               <w14:ligatures w14:val="standardContextual"/>
             </w:rPr>
           </w:pPr>
-          <w:hyperlink w:anchor="_Toc156572208" w:history="1">
+          <w:hyperlink w:anchor="_Toc156745351" w:history="1">
             <w:r>
               <w:rPr>
                 <w:rStyle w:val="Hyperlink"/>
@@ -2019,7 +2036,7 @@
                 <w:noProof/>
                 <w:webHidden/>
               </w:rPr>
-              <w:instrText xml:space="preserve"> PAGEREF _Toc156572208 \h </w:instrText>
+              <w:instrText xml:space="preserve"> PAGEREF _Toc156745351 \h </w:instrText>
             </w:r>
             <w:r>
               <w:rPr>
@@ -2039,7 +2056,7 @@
                 <w:noProof/>
                 <w:webHidden/>
               </w:rPr>
-              <w:t>7</w:t>
+              <w:t>9</w:t>
             </w:r>
             <w:r>
               <w:rPr>
@@ -2064,7 +2081,7 @@
               <w14:ligatures w14:val="standardContextual"/>
             </w:rPr>
           </w:pPr>
-          <w:hyperlink w:anchor="_Toc156572209" w:history="1">
+          <w:hyperlink w:anchor="_Toc156745352" w:history="1">
             <w:r>
               <w:rPr>
                 <w:rStyle w:val="Hyperlink"/>
@@ -2091,7 +2108,7 @@
                 <w:noProof/>
                 <w:webHidden/>
               </w:rPr>
-              <w:instrText xml:space="preserve"> PAGEREF _Toc156572209 \h </w:instrText>
+              <w:instrText xml:space="preserve"> PAGEREF _Toc156745352 \h </w:instrText>
             </w:r>
             <w:r>
               <w:rPr>
@@ -2111,7 +2128,7 @@
                 <w:noProof/>
                 <w:webHidden/>
               </w:rPr>
-              <w:t>8</w:t>
+              <w:t>9</w:t>
             </w:r>
             <w:r>
               <w:rPr>
@@ -2136,7 +2153,7 @@
               <w14:ligatures w14:val="standardContextual"/>
             </w:rPr>
           </w:pPr>
-          <w:hyperlink w:anchor="_Toc156572210" w:history="1">
+          <w:hyperlink w:anchor="_Toc156745353" w:history="1">
             <w:r>
               <w:rPr>
                 <w:rStyle w:val="Hyperlink"/>
@@ -2163,7 +2180,7 @@
                 <w:noProof/>
                 <w:webHidden/>
               </w:rPr>
-              <w:instrText xml:space="preserve"> PAGEREF _Toc156572210 \h </w:instrText>
+              <w:instrText xml:space="preserve"> PAGEREF _Toc156745353 \h </w:instrText>
             </w:r>
             <w:r>
               <w:rPr>
@@ -2183,7 +2200,7 @@
                 <w:noProof/>
                 <w:webHidden/>
               </w:rPr>
-              <w:t>8</w:t>
+              <w:t>9</w:t>
             </w:r>
             <w:r>
               <w:rPr>
@@ -2208,13 +2225,13 @@
               <w14:ligatures w14:val="standardContextual"/>
             </w:rPr>
           </w:pPr>
-          <w:hyperlink w:anchor="_Toc156572211" w:history="1">
+          <w:hyperlink w:anchor="_Toc156745354" w:history="1">
             <w:r>
               <w:rPr>
                 <w:rStyle w:val="Hyperlink"/>
                 <w:noProof/>
               </w:rPr>
-              <w:t>A2.1 Purpose of Office automation</w:t>
+              <w:t>A4 (re ChatGPT overall)</w:t>
             </w:r>
             <w:r>
               <w:rPr>
@@ -2235,7 +2252,7 @@
                 <w:noProof/>
                 <w:webHidden/>
               </w:rPr>
-              <w:instrText xml:space="preserve"> PAGEREF _Toc156572211 \h </w:instrText>
+              <w:instrText xml:space="preserve"> PAGEREF _Toc156745354 \h </w:instrText>
             </w:r>
             <w:r>
               <w:rPr>
@@ -2255,295 +2272,7 @@
                 <w:noProof/>
                 <w:webHidden/>
               </w:rPr>
-              <w:t>8</w:t>
-            </w:r>
-            <w:r>
-              <w:rPr>
-                <w:noProof/>
-                <w:webHidden/>
-              </w:rPr>
-              <w:fldChar w:fldCharType="end"/>
-            </w:r>
-          </w:hyperlink>
-        </w:p>
-        <w:p>
-          <w:pPr>
-            <w:pStyle w:val="TOC2"/>
-            <w:tabs>
-              <w:tab w:val="right" w:leader="dot" w:pos="9350"/>
-            </w:tabs>
-            <w:rPr>
-              <w:rFonts w:asciiTheme="minorHAnsi" w:eastAsiaTheme="minorEastAsia" w:hAnsiTheme="minorHAnsi"/>
-              <w:noProof/>
-              <w:kern w:val="2"/>
-              <w:sz w:val="22"/>
-              <w14:ligatures w14:val="standardContextual"/>
-            </w:rPr>
-          </w:pPr>
-          <w:hyperlink w:anchor="_Toc156572212" w:history="1">
-            <w:r>
-              <w:rPr>
-                <w:rStyle w:val="Hyperlink"/>
-                <w:noProof/>
-              </w:rPr>
-              <w:t>A3.1 (re Mission Statement)</w:t>
-            </w:r>
-            <w:r>
-              <w:rPr>
-                <w:noProof/>
-                <w:webHidden/>
-              </w:rPr>
-              <w:tab/>
-            </w:r>
-            <w:r>
-              <w:rPr>
-                <w:noProof/>
-                <w:webHidden/>
-              </w:rPr>
-              <w:fldChar w:fldCharType="begin"/>
-            </w:r>
-            <w:r>
-              <w:rPr>
-                <w:noProof/>
-                <w:webHidden/>
-              </w:rPr>
-              <w:instrText xml:space="preserve"> PAGEREF _Toc156572212 \h </w:instrText>
-            </w:r>
-            <w:r>
-              <w:rPr>
-                <w:noProof/>
-                <w:webHidden/>
-              </w:rPr>
-            </w:r>
-            <w:r>
-              <w:rPr>
-                <w:noProof/>
-                <w:webHidden/>
-              </w:rPr>
-              <w:fldChar w:fldCharType="separate"/>
-            </w:r>
-            <w:r>
-              <w:rPr>
-                <w:noProof/>
-                <w:webHidden/>
-              </w:rPr>
               <w:t>9</w:t>
-            </w:r>
-            <w:r>
-              <w:rPr>
-                <w:noProof/>
-                <w:webHidden/>
-              </w:rPr>
-              <w:fldChar w:fldCharType="end"/>
-            </w:r>
-          </w:hyperlink>
-        </w:p>
-        <w:p>
-          <w:pPr>
-            <w:pStyle w:val="TOC2"/>
-            <w:tabs>
-              <w:tab w:val="right" w:leader="dot" w:pos="9350"/>
-            </w:tabs>
-            <w:rPr>
-              <w:rFonts w:asciiTheme="minorHAnsi" w:eastAsiaTheme="minorEastAsia" w:hAnsiTheme="minorHAnsi"/>
-              <w:noProof/>
-              <w:kern w:val="2"/>
-              <w:sz w:val="22"/>
-              <w14:ligatures w14:val="standardContextual"/>
-            </w:rPr>
-          </w:pPr>
-          <w:hyperlink w:anchor="_Toc156572213" w:history="1">
-            <w:r>
-              <w:rPr>
-                <w:rStyle w:val="Hyperlink"/>
-                <w:noProof/>
-              </w:rPr>
-              <w:t>A3.2 (re Functional System Requirements)</w:t>
-            </w:r>
-            <w:r>
-              <w:rPr>
-                <w:noProof/>
-                <w:webHidden/>
-              </w:rPr>
-              <w:tab/>
-            </w:r>
-            <w:r>
-              <w:rPr>
-                <w:noProof/>
-                <w:webHidden/>
-              </w:rPr>
-              <w:fldChar w:fldCharType="begin"/>
-            </w:r>
-            <w:r>
-              <w:rPr>
-                <w:noProof/>
-                <w:webHidden/>
-              </w:rPr>
-              <w:instrText xml:space="preserve"> PAGEREF _Toc156572213 \h </w:instrText>
-            </w:r>
-            <w:r>
-              <w:rPr>
-                <w:noProof/>
-                <w:webHidden/>
-              </w:rPr>
-            </w:r>
-            <w:r>
-              <w:rPr>
-                <w:noProof/>
-                <w:webHidden/>
-              </w:rPr>
-              <w:fldChar w:fldCharType="separate"/>
-            </w:r>
-            <w:r>
-              <w:rPr>
-                <w:noProof/>
-                <w:webHidden/>
-              </w:rPr>
-              <w:t>9</w:t>
-            </w:r>
-            <w:r>
-              <w:rPr>
-                <w:noProof/>
-                <w:webHidden/>
-              </w:rPr>
-              <w:fldChar w:fldCharType="end"/>
-            </w:r>
-          </w:hyperlink>
-        </w:p>
-        <w:p>
-          <w:pPr>
-            <w:pStyle w:val="TOC2"/>
-            <w:tabs>
-              <w:tab w:val="right" w:leader="dot" w:pos="9350"/>
-            </w:tabs>
-            <w:rPr>
-              <w:rFonts w:asciiTheme="minorHAnsi" w:eastAsiaTheme="minorEastAsia" w:hAnsiTheme="minorHAnsi"/>
-              <w:noProof/>
-              <w:kern w:val="2"/>
-              <w:sz w:val="22"/>
-              <w14:ligatures w14:val="standardContextual"/>
-            </w:rPr>
-          </w:pPr>
-          <w:hyperlink w:anchor="_Toc156572214" w:history="1">
-            <w:r>
-              <w:rPr>
-                <w:rStyle w:val="Hyperlink"/>
-                <w:noProof/>
-              </w:rPr>
-              <w:t>A3.3 (re A System-Level Use Case)</w:t>
-            </w:r>
-            <w:r>
-              <w:rPr>
-                <w:noProof/>
-                <w:webHidden/>
-              </w:rPr>
-              <w:tab/>
-            </w:r>
-            <w:r>
-              <w:rPr>
-                <w:noProof/>
-                <w:webHidden/>
-              </w:rPr>
-              <w:fldChar w:fldCharType="begin"/>
-            </w:r>
-            <w:r>
-              <w:rPr>
-                <w:noProof/>
-                <w:webHidden/>
-              </w:rPr>
-              <w:instrText xml:space="preserve"> PAGEREF _Toc156572214 \h </w:instrText>
-            </w:r>
-            <w:r>
-              <w:rPr>
-                <w:noProof/>
-                <w:webHidden/>
-              </w:rPr>
-            </w:r>
-            <w:r>
-              <w:rPr>
-                <w:noProof/>
-                <w:webHidden/>
-              </w:rPr>
-              <w:fldChar w:fldCharType="separate"/>
-            </w:r>
-            <w:r>
-              <w:rPr>
-                <w:noProof/>
-                <w:webHidden/>
-              </w:rPr>
-              <w:t>10</w:t>
-            </w:r>
-            <w:r>
-              <w:rPr>
-                <w:noProof/>
-                <w:webHidden/>
-              </w:rPr>
-              <w:fldChar w:fldCharType="end"/>
-            </w:r>
-          </w:hyperlink>
-        </w:p>
-        <w:p>
-          <w:pPr>
-            <w:pStyle w:val="TOC2"/>
-            <w:tabs>
-              <w:tab w:val="right" w:leader="dot" w:pos="9350"/>
-            </w:tabs>
-            <w:rPr>
-              <w:rFonts w:asciiTheme="minorHAnsi" w:eastAsiaTheme="minorEastAsia" w:hAnsiTheme="minorHAnsi"/>
-              <w:noProof/>
-              <w:kern w:val="2"/>
-              <w:sz w:val="22"/>
-              <w14:ligatures w14:val="standardContextual"/>
-            </w:rPr>
-          </w:pPr>
-          <w:hyperlink w:anchor="_Toc156572215" w:history="1">
-            <w:r>
-              <w:rPr>
-                <w:rStyle w:val="Hyperlink"/>
-                <w:noProof/>
-              </w:rPr>
-              <w:t>A4 (re ChatGPT overall)</w:t>
-            </w:r>
-            <w:r>
-              <w:rPr>
-                <w:noProof/>
-                <w:webHidden/>
-              </w:rPr>
-              <w:tab/>
-            </w:r>
-            <w:r>
-              <w:rPr>
-                <w:noProof/>
-                <w:webHidden/>
-              </w:rPr>
-              <w:fldChar w:fldCharType="begin"/>
-            </w:r>
-            <w:r>
-              <w:rPr>
-                <w:noProof/>
-                <w:webHidden/>
-              </w:rPr>
-              <w:instrText xml:space="preserve"> PAGEREF _Toc156572215 \h </w:instrText>
-            </w:r>
-            <w:r>
-              <w:rPr>
-                <w:noProof/>
-                <w:webHidden/>
-              </w:rPr>
-            </w:r>
-            <w:r>
-              <w:rPr>
-                <w:noProof/>
-                <w:webHidden/>
-              </w:rPr>
-              <w:fldChar w:fldCharType="separate"/>
-            </w:r>
-            <w:r>
-              <w:rPr>
-                <w:noProof/>
-                <w:webHidden/>
-              </w:rPr>
-              <w:t>10</w:t>
             </w:r>
             <w:r>
               <w:rPr>
@@ -2568,7 +2297,7 @@
               <w14:ligatures w14:val="standardContextual"/>
             </w:rPr>
           </w:pPr>
-          <w:hyperlink w:anchor="_Toc156572216" w:history="1">
+          <w:hyperlink w:anchor="_Toc156745355" w:history="1">
             <w:r>
               <w:rPr>
                 <w:rStyle w:val="Hyperlink"/>
@@ -2598,7 +2327,7 @@
                 <w:noProof/>
                 <w:webHidden/>
               </w:rPr>
-              <w:instrText xml:space="preserve"> PAGEREF _Toc156572216 \h </w:instrText>
+              <w:instrText xml:space="preserve"> PAGEREF _Toc156745355 \h </w:instrText>
             </w:r>
             <w:r>
               <w:rPr>
@@ -2643,7 +2372,7 @@
               <w14:ligatures w14:val="standardContextual"/>
             </w:rPr>
           </w:pPr>
-          <w:hyperlink w:anchor="_Toc156572217" w:history="1">
+          <w:hyperlink w:anchor="_Toc156745356" w:history="1">
             <w:r>
               <w:rPr>
                 <w:rStyle w:val="Hyperlink"/>
@@ -2671,7 +2400,7 @@
                 <w:noProof/>
                 <w:webHidden/>
               </w:rPr>
-              <w:instrText xml:space="preserve"> PAGEREF _Toc156572217 \h </w:instrText>
+              <w:instrText xml:space="preserve"> PAGEREF _Toc156745356 \h </w:instrText>
             </w:r>
             <w:r>
               <w:rPr>
@@ -2760,7 +2489,6 @@
           <w:bdr w:val="none" w:sz="0" w:space="0" w:color="auto" w:frame="1"/>
           <w:shd w:val="clear" w:color="auto" w:fill="FFFFFF"/>
         </w:rPr>
-        <w:lastRenderedPageBreak/>
         <w:t>The purpose of this exercise is for you</w:t>
       </w:r>
       <w:r>
@@ -3148,6 +2876,7 @@
           <w:color w:val="808080" w:themeColor="background1" w:themeShade="80"/>
           <w:sz w:val="20"/>
         </w:rPr>
+        <w:lastRenderedPageBreak/>
         <w:t xml:space="preserve">USE </w:t>
       </w:r>
       <w:proofErr w:type="spellStart"/>
@@ -4065,7 +3794,7 @@
           <w:shd w:val="clear" w:color="auto" w:fill="FFFFFF"/>
         </w:rPr>
       </w:pPr>
-      <w:bookmarkStart w:id="5" w:name="_Toc156572188"/>
+      <w:bookmarkStart w:id="5" w:name="_Toc156745331"/>
       <w:r>
         <w:rPr>
           <w:rFonts w:ascii="Times New Roman" w:hAnsi="Times New Roman" w:cs="Times New Roman"/>
@@ -4080,7 +3809,7 @@
       <w:pPr>
         <w:pStyle w:val="Heading2"/>
       </w:pPr>
-      <w:bookmarkStart w:id="6" w:name="_Toc156572189"/>
+      <w:bookmarkStart w:id="6" w:name="_Toc156745332"/>
       <w:r>
         <w:t>1.1 Purpose</w:t>
       </w:r>
@@ -4107,6 +3836,7 @@
       <w:bookmarkStart w:id="9" w:name="_Toc156571937"/>
       <w:bookmarkStart w:id="10" w:name="_Toc156572020"/>
       <w:bookmarkStart w:id="11" w:name="_Toc156572190"/>
+      <w:bookmarkStart w:id="12" w:name="_Toc156745333"/>
       <w:r>
         <w:rPr>
           <w:color w:val="auto"/>
@@ -4156,12 +3886,13 @@
       <w:bookmarkEnd w:id="9"/>
       <w:bookmarkEnd w:id="10"/>
       <w:bookmarkEnd w:id="11"/>
+      <w:bookmarkEnd w:id="12"/>
     </w:p>
     <w:p>
       <w:pPr>
         <w:pStyle w:val="Heading2"/>
       </w:pPr>
-      <w:bookmarkStart w:id="12" w:name="_Toc156572191"/>
+      <w:bookmarkStart w:id="13" w:name="_Toc156745334"/>
       <w:r>
         <w:t xml:space="preserve">1.2 </w:t>
       </w:r>
@@ -4171,7 +3902,7 @@
       <w:r>
         <w:t>interaction with it</w:t>
       </w:r>
-      <w:bookmarkEnd w:id="12"/>
+      <w:bookmarkEnd w:id="13"/>
       <w:r>
         <w:t xml:space="preserve"> </w:t>
       </w:r>
@@ -4210,11 +3941,7 @@
         <w:t xml:space="preserve">The system is tailored to provide essential company operations related data to the decision makers of the company. For instance, the operation manager could </w:t>
       </w:r>
       <w:r>
-        <w:t xml:space="preserve">use the system to monitor order processing and inventory levels, </w:t>
-      </w:r>
-      <w:r>
-        <w:lastRenderedPageBreak/>
-        <w:t xml:space="preserve">while the marketing </w:t>
+        <w:t xml:space="preserve">use the system to monitor order processing and inventory levels, while the marketing </w:t>
       </w:r>
       <w:r>
         <w:t>manager</w:t>
@@ -4228,7 +3955,11 @@
     </w:p>
     <w:p>
       <w:r>
-        <w:t>The means of interaction would likely involve a user-friendly interface with navigation, allowing users to access relevant information effortlessly. The system could offer customizable dashboards tailored to each user's role, displaying key performance indicator. Additionally, the MIS might incorporate features such as data filters and search functionalities to enable users to pinpoint specific information quickly.</w:t>
+        <w:t xml:space="preserve">The means of interaction would likely involve a user-friendly interface with navigation, allowing users to access relevant information effortlessly. The system could offer customizable </w:t>
+      </w:r>
+      <w:r>
+        <w:lastRenderedPageBreak/>
+        <w:t>dashboards tailored to each user's role, displaying key performance indicator. Additionally, the MIS might incorporate features such as data filters and search functionalities to enable users to pinpoint specific information quickly.</w:t>
       </w:r>
       <w:r>
         <w:t xml:space="preserve"> The system could be made available in desktop or web-based platform allowing users to have access to the system from any device</w:t>
@@ -4249,7 +3980,7 @@
       <w:pPr>
         <w:pStyle w:val="Heading2"/>
       </w:pPr>
-      <w:bookmarkStart w:id="13" w:name="_Toc156572192"/>
+      <w:bookmarkStart w:id="14" w:name="_Toc156745335"/>
       <w:r>
         <w:t xml:space="preserve">1.3 </w:t>
       </w:r>
@@ -4265,7 +3996,7 @@
       <w:r>
         <w:t>y the System</w:t>
       </w:r>
-      <w:bookmarkEnd w:id="13"/>
+      <w:bookmarkEnd w:id="14"/>
     </w:p>
     <w:p>
       <w:pPr>
@@ -4449,15 +4180,7 @@
           <w:color w:val="auto"/>
           <w:sz w:val="24"/>
         </w:rPr>
-        <w:t xml:space="preserve">Supplier information and order </w:t>
-      </w:r>
-      <w:r>
-        <w:rPr>
-          <w:rFonts w:ascii="Times New Roman" w:hAnsi="Times New Roman" w:cs="Times New Roman"/>
-          <w:color w:val="auto"/>
-          <w:sz w:val="24"/>
-        </w:rPr>
-        <w:t>history</w:t>
+        <w:t>Supplier information and order history</w:t>
       </w:r>
       <w:r>
         <w:rPr>
@@ -4475,7 +4198,7 @@
           <w:ilvl w:val="0"/>
           <w:numId w:val="4"/>
         </w:numPr>
-        <w:spacing w:before="0" w:beforeAutospacing="0" w:after="0" w:afterAutospacing="0"/>
+        <w:spacing w:after="0"/>
         <w:rPr>
           <w:rFonts w:ascii="Times New Roman" w:hAnsi="Times New Roman" w:cs="Times New Roman"/>
           <w:color w:val="auto"/>
@@ -4493,10 +4216,205 @@
     </w:p>
     <w:p>
       <w:pPr>
+        <w:pStyle w:val="body"/>
+        <w:spacing w:after="0"/>
+        <w:rPr>
+          <w:rFonts w:ascii="Times New Roman" w:hAnsi="Times New Roman" w:cs="Times New Roman"/>
+          <w:color w:val="auto"/>
+          <w:sz w:val="24"/>
+        </w:rPr>
+      </w:pPr>
+    </w:p>
+    <w:p>
+      <w:pPr>
+        <w:pStyle w:val="body"/>
+        <w:numPr>
+          <w:ilvl w:val="0"/>
+          <w:numId w:val="4"/>
+        </w:numPr>
+        <w:spacing w:after="0"/>
+        <w:rPr>
+          <w:rFonts w:ascii="Times New Roman" w:hAnsi="Times New Roman" w:cs="Times New Roman"/>
+          <w:color w:val="auto"/>
+          <w:sz w:val="24"/>
+        </w:rPr>
+      </w:pPr>
+      <w:r>
+        <w:rPr>
+          <w:rFonts w:ascii="Times New Roman" w:hAnsi="Times New Roman" w:cs="Times New Roman"/>
+          <w:color w:val="auto"/>
+          <w:sz w:val="24"/>
+        </w:rPr>
+        <w:t>Employee data (work hours, delivery efficiency, and customer service performance).</w:t>
+      </w:r>
+    </w:p>
+    <w:p>
+      <w:pPr>
+        <w:pStyle w:val="body"/>
+        <w:numPr>
+          <w:ilvl w:val="0"/>
+          <w:numId w:val="4"/>
+        </w:numPr>
+        <w:spacing w:after="0"/>
+        <w:rPr>
+          <w:rFonts w:ascii="Times New Roman" w:hAnsi="Times New Roman" w:cs="Times New Roman"/>
+          <w:color w:val="auto"/>
+          <w:sz w:val="24"/>
+        </w:rPr>
+      </w:pPr>
+      <w:r>
+        <w:rPr>
+          <w:rFonts w:ascii="Times New Roman" w:hAnsi="Times New Roman" w:cs="Times New Roman"/>
+          <w:color w:val="auto"/>
+          <w:sz w:val="24"/>
+        </w:rPr>
+        <w:t>Order information (real-time details, processing status, and customization specifics).</w:t>
+      </w:r>
+    </w:p>
+    <w:p>
+      <w:pPr>
+        <w:pStyle w:val="body"/>
+        <w:numPr>
+          <w:ilvl w:val="0"/>
+          <w:numId w:val="4"/>
+        </w:numPr>
+        <w:spacing w:after="0"/>
+        <w:rPr>
+          <w:rFonts w:ascii="Times New Roman" w:hAnsi="Times New Roman" w:cs="Times New Roman"/>
+          <w:color w:val="auto"/>
+          <w:sz w:val="24"/>
+        </w:rPr>
+      </w:pPr>
+      <w:r>
+        <w:rPr>
+          <w:rFonts w:ascii="Times New Roman" w:hAnsi="Times New Roman" w:cs="Times New Roman"/>
+          <w:color w:val="auto"/>
+          <w:sz w:val="24"/>
+        </w:rPr>
+        <w:t>Customer preferences (dietary choices, profiles, and real-time feedback).</w:t>
+      </w:r>
+    </w:p>
+    <w:p>
+      <w:pPr>
+        <w:pStyle w:val="body"/>
+        <w:numPr>
+          <w:ilvl w:val="0"/>
+          <w:numId w:val="4"/>
+        </w:numPr>
+        <w:spacing w:after="0"/>
+        <w:rPr>
+          <w:rFonts w:ascii="Times New Roman" w:hAnsi="Times New Roman" w:cs="Times New Roman"/>
+          <w:color w:val="auto"/>
+          <w:sz w:val="24"/>
+        </w:rPr>
+      </w:pPr>
+      <w:r>
+        <w:rPr>
+          <w:rFonts w:ascii="Times New Roman" w:hAnsi="Times New Roman" w:cs="Times New Roman"/>
+          <w:color w:val="auto"/>
+          <w:sz w:val="24"/>
+        </w:rPr>
+        <w:t>Operational details (delivery time metrics, order accuracy, and real-time operational data).</w:t>
+      </w:r>
+    </w:p>
+    <w:p>
+      <w:pPr>
+        <w:pStyle w:val="body"/>
+        <w:numPr>
+          <w:ilvl w:val="0"/>
+          <w:numId w:val="4"/>
+        </w:numPr>
+        <w:spacing w:after="0"/>
+        <w:rPr>
+          <w:rFonts w:ascii="Times New Roman" w:hAnsi="Times New Roman" w:cs="Times New Roman"/>
+          <w:color w:val="auto"/>
+          <w:sz w:val="24"/>
+        </w:rPr>
+      </w:pPr>
+      <w:r>
+        <w:rPr>
+          <w:rFonts w:ascii="Times New Roman" w:hAnsi="Times New Roman" w:cs="Times New Roman"/>
+          <w:color w:val="auto"/>
+          <w:sz w:val="24"/>
+        </w:rPr>
+        <w:t>Financial data (revenue breakdown, sales trends, and financial performance).</w:t>
+      </w:r>
+    </w:p>
+    <w:p>
+      <w:pPr>
+        <w:pStyle w:val="body"/>
+        <w:numPr>
+          <w:ilvl w:val="0"/>
+          <w:numId w:val="4"/>
+        </w:numPr>
+        <w:spacing w:after="0"/>
+        <w:rPr>
+          <w:rFonts w:ascii="Times New Roman" w:hAnsi="Times New Roman" w:cs="Times New Roman"/>
+          <w:color w:val="auto"/>
+          <w:sz w:val="24"/>
+        </w:rPr>
+      </w:pPr>
+      <w:r>
+        <w:rPr>
+          <w:rFonts w:ascii="Times New Roman" w:hAnsi="Times New Roman" w:cs="Times New Roman"/>
+          <w:color w:val="auto"/>
+          <w:sz w:val="24"/>
+        </w:rPr>
+        <w:t>Marketing metrics (effectiveness of campaigns, customer engagement, and conversion rates).</w:t>
+      </w:r>
+    </w:p>
+    <w:p>
+      <w:pPr>
+        <w:pStyle w:val="body"/>
+        <w:numPr>
+          <w:ilvl w:val="0"/>
+          <w:numId w:val="4"/>
+        </w:numPr>
+        <w:spacing w:after="0"/>
+        <w:rPr>
+          <w:rFonts w:ascii="Times New Roman" w:hAnsi="Times New Roman" w:cs="Times New Roman"/>
+          <w:color w:val="auto"/>
+          <w:sz w:val="24"/>
+        </w:rPr>
+      </w:pPr>
+      <w:r>
+        <w:rPr>
+          <w:rFonts w:ascii="Times New Roman" w:hAnsi="Times New Roman" w:cs="Times New Roman"/>
+          <w:color w:val="auto"/>
+          <w:sz w:val="24"/>
+        </w:rPr>
+        <w:t>Supplier information (performance metrics, inventory turnover, and order history).</w:t>
+      </w:r>
+    </w:p>
+    <w:p>
+      <w:pPr>
+        <w:pStyle w:val="body"/>
+        <w:numPr>
+          <w:ilvl w:val="0"/>
+          <w:numId w:val="4"/>
+        </w:numPr>
+        <w:spacing w:after="0"/>
+        <w:rPr>
+          <w:rFonts w:ascii="Times New Roman" w:hAnsi="Times New Roman" w:cs="Times New Roman"/>
+          <w:color w:val="auto"/>
+          <w:sz w:val="24"/>
+        </w:rPr>
+      </w:pPr>
+      <w:r>
+        <w:rPr>
+          <w:rFonts w:ascii="Times New Roman" w:hAnsi="Times New Roman" w:cs="Times New Roman"/>
+          <w:color w:val="auto"/>
+          <w:sz w:val="24"/>
+        </w:rPr>
+        <w:t>System logs (security logs, user access patterns, and security threat alerts)</w:t>
+      </w:r>
+    </w:p>
+    <w:p>
+      <w:pPr>
         <w:pStyle w:val="Heading2"/>
         <w:spacing w:before="0"/>
       </w:pPr>
-      <w:bookmarkStart w:id="14" w:name="_Toc156572193"/>
+      <w:bookmarkStart w:id="15" w:name="_Toc156745336"/>
       <w:r>
         <w:t xml:space="preserve">1.4 </w:t>
       </w:r>
@@ -4512,7 +4430,7 @@
       <w:r>
         <w:t>y the System</w:t>
       </w:r>
-      <w:bookmarkEnd w:id="14"/>
+      <w:bookmarkEnd w:id="15"/>
     </w:p>
     <w:p>
       <w:pPr>
@@ -4755,6 +4673,159 @@
     </w:p>
     <w:p>
       <w:pPr>
+        <w:pStyle w:val="body"/>
+        <w:spacing w:before="0" w:beforeAutospacing="0" w:after="0"/>
+        <w:rPr>
+          <w:rFonts w:ascii="Times New Roman" w:hAnsi="Times New Roman" w:cs="Times New Roman"/>
+          <w:color w:val="auto"/>
+          <w:sz w:val="24"/>
+        </w:rPr>
+      </w:pPr>
+      <w:r>
+        <w:rPr>
+          <w:rFonts w:ascii="Times New Roman" w:hAnsi="Times New Roman" w:cs="Times New Roman"/>
+          <w:color w:val="auto"/>
+          <w:sz w:val="24"/>
+        </w:rPr>
+        <w:lastRenderedPageBreak/>
+        <w:t>Cost breakdown (for each healthy meal), profit margins, and financial performance.</w:t>
+      </w:r>
+    </w:p>
+    <w:p>
+      <w:pPr>
+        <w:pStyle w:val="body"/>
+        <w:spacing w:before="0" w:beforeAutospacing="0" w:after="0"/>
+        <w:rPr>
+          <w:rFonts w:ascii="Times New Roman" w:hAnsi="Times New Roman" w:cs="Times New Roman"/>
+          <w:color w:val="auto"/>
+          <w:sz w:val="24"/>
+        </w:rPr>
+      </w:pPr>
+      <w:r>
+        <w:rPr>
+          <w:rFonts w:ascii="Times New Roman" w:hAnsi="Times New Roman" w:cs="Times New Roman"/>
+          <w:color w:val="auto"/>
+          <w:sz w:val="24"/>
+        </w:rPr>
+        <w:t>Daily reports (processing times, fulfillment rates, and bottlenecks).</w:t>
+      </w:r>
+    </w:p>
+    <w:p>
+      <w:pPr>
+        <w:pStyle w:val="body"/>
+        <w:spacing w:before="0" w:beforeAutospacing="0" w:after="0"/>
+        <w:rPr>
+          <w:rFonts w:ascii="Times New Roman" w:hAnsi="Times New Roman" w:cs="Times New Roman"/>
+          <w:color w:val="auto"/>
+          <w:sz w:val="24"/>
+        </w:rPr>
+      </w:pPr>
+      <w:r>
+        <w:rPr>
+          <w:rFonts w:ascii="Times New Roman" w:hAnsi="Times New Roman" w:cs="Times New Roman"/>
+          <w:color w:val="auto"/>
+          <w:sz w:val="24"/>
+        </w:rPr>
+        <w:t>Inventory updates (real-time, stock levels, and low-stock alerts).</w:t>
+      </w:r>
+    </w:p>
+    <w:p>
+      <w:pPr>
+        <w:pStyle w:val="body"/>
+        <w:spacing w:before="0" w:beforeAutospacing="0" w:after="0"/>
+        <w:rPr>
+          <w:rFonts w:ascii="Times New Roman" w:hAnsi="Times New Roman" w:cs="Times New Roman"/>
+          <w:color w:val="auto"/>
+          <w:sz w:val="24"/>
+        </w:rPr>
+      </w:pPr>
+      <w:r>
+        <w:rPr>
+          <w:rFonts w:ascii="Times New Roman" w:hAnsi="Times New Roman" w:cs="Times New Roman"/>
+          <w:color w:val="auto"/>
+          <w:sz w:val="24"/>
+        </w:rPr>
+        <w:t>Revenue reports (segmented by meal categories, sales trends, and comparative analysis).</w:t>
+      </w:r>
+    </w:p>
+    <w:p>
+      <w:pPr>
+        <w:pStyle w:val="body"/>
+        <w:spacing w:before="0" w:beforeAutospacing="0" w:after="0"/>
+        <w:rPr>
+          <w:rFonts w:ascii="Times New Roman" w:hAnsi="Times New Roman" w:cs="Times New Roman"/>
+          <w:color w:val="auto"/>
+          <w:sz w:val="24"/>
+        </w:rPr>
+      </w:pPr>
+      <w:r>
+        <w:rPr>
+          <w:rFonts w:ascii="Times New Roman" w:hAnsi="Times New Roman" w:cs="Times New Roman"/>
+          <w:color w:val="auto"/>
+          <w:sz w:val="24"/>
+        </w:rPr>
+        <w:t>Customer feedback analysis (detailed feedback, trends, and improvement areas).</w:t>
+      </w:r>
+    </w:p>
+    <w:p>
+      <w:pPr>
+        <w:pStyle w:val="body"/>
+        <w:spacing w:before="0" w:beforeAutospacing="0" w:after="0"/>
+        <w:rPr>
+          <w:rFonts w:ascii="Times New Roman" w:hAnsi="Times New Roman" w:cs="Times New Roman"/>
+          <w:color w:val="auto"/>
+          <w:sz w:val="24"/>
+        </w:rPr>
+      </w:pPr>
+      <w:r>
+        <w:rPr>
+          <w:rFonts w:ascii="Times New Roman" w:hAnsi="Times New Roman" w:cs="Times New Roman"/>
+          <w:color w:val="auto"/>
+          <w:sz w:val="24"/>
+        </w:rPr>
+        <w:t>Order fulfillment metrics (times, accuracy, and customer satisfaction).</w:t>
+      </w:r>
+    </w:p>
+    <w:p>
+      <w:pPr>
+        <w:pStyle w:val="body"/>
+        <w:spacing w:before="0" w:beforeAutospacing="0" w:after="0"/>
+        <w:rPr>
+          <w:rFonts w:ascii="Times New Roman" w:hAnsi="Times New Roman" w:cs="Times New Roman"/>
+          <w:color w:val="auto"/>
+          <w:sz w:val="24"/>
+        </w:rPr>
+      </w:pPr>
+      <w:r>
+        <w:rPr>
+          <w:rFonts w:ascii="Times New Roman" w:hAnsi="Times New Roman" w:cs="Times New Roman"/>
+          <w:color w:val="auto"/>
+          <w:sz w:val="24"/>
+        </w:rPr>
+        <w:t>Efficiency reports (operational processes, employee contributions, and productivity).</w:t>
+      </w:r>
+    </w:p>
+    <w:p>
+      <w:pPr>
+        <w:pStyle w:val="body"/>
+        <w:spacing w:before="0" w:beforeAutospacing="0" w:after="0"/>
+        <w:rPr>
+          <w:rFonts w:ascii="Times New Roman" w:hAnsi="Times New Roman" w:cs="Times New Roman"/>
+          <w:color w:val="auto"/>
+          <w:sz w:val="24"/>
+        </w:rPr>
+      </w:pPr>
+      <w:r>
+        <w:rPr>
+          <w:rFonts w:ascii="Times New Roman" w:hAnsi="Times New Roman" w:cs="Times New Roman"/>
+          <w:color w:val="auto"/>
+          <w:sz w:val="24"/>
+        </w:rPr>
+        <w:t>Customer order trend analysis (popular choices, emerging preferences, and health-conscious options).</w:t>
+      </w:r>
+    </w:p>
+    <w:p>
+      <w:pPr>
         <w:pStyle w:val="Heading1"/>
         <w:numPr>
           <w:ilvl w:val="0"/>
@@ -4766,7 +4837,7 @@
           <w:shd w:val="clear" w:color="auto" w:fill="FFFFFF"/>
         </w:rPr>
       </w:pPr>
-      <w:bookmarkStart w:id="15" w:name="_Toc156572194"/>
+      <w:bookmarkStart w:id="16" w:name="_Toc156745337"/>
       <w:r>
         <w:rPr>
           <w:rFonts w:ascii="Times New Roman" w:hAnsi="Times New Roman" w:cs="Times New Roman"/>
@@ -4776,13 +4847,13 @@
         <w:lastRenderedPageBreak/>
         <w:t>Office Automation</w:t>
       </w:r>
-      <w:bookmarkEnd w:id="15"/>
+      <w:bookmarkEnd w:id="16"/>
     </w:p>
     <w:p>
       <w:pPr>
         <w:pStyle w:val="Heading2"/>
       </w:pPr>
-      <w:bookmarkStart w:id="16" w:name="_Toc156572195"/>
+      <w:bookmarkStart w:id="17" w:name="_Toc156745338"/>
       <w:r>
         <w:t>2.1 Purpose</w:t>
       </w:r>
@@ -4795,7 +4866,7 @@
       <w:r>
         <w:t>selected system</w:t>
       </w:r>
-      <w:bookmarkEnd w:id="16"/>
+      <w:bookmarkEnd w:id="17"/>
       <w:r>
         <w:t xml:space="preserve"> </w:t>
       </w:r>
@@ -4807,11 +4878,12 @@
           <w:color w:val="auto"/>
         </w:rPr>
       </w:pPr>
-      <w:bookmarkStart w:id="17" w:name="_Toc156470588"/>
-      <w:bookmarkStart w:id="18" w:name="_Toc156470894"/>
-      <w:bookmarkStart w:id="19" w:name="_Toc156571943"/>
-      <w:bookmarkStart w:id="20" w:name="_Toc156572026"/>
-      <w:bookmarkStart w:id="21" w:name="_Toc156572196"/>
+      <w:bookmarkStart w:id="18" w:name="_Toc156470588"/>
+      <w:bookmarkStart w:id="19" w:name="_Toc156470894"/>
+      <w:bookmarkStart w:id="20" w:name="_Toc156571943"/>
+      <w:bookmarkStart w:id="21" w:name="_Toc156572026"/>
+      <w:bookmarkStart w:id="22" w:name="_Toc156572196"/>
+      <w:bookmarkStart w:id="23" w:name="_Toc156745339"/>
       <w:r>
         <w:rPr>
           <w:color w:val="auto"/>
@@ -4867,17 +4939,18 @@
         </w:rPr>
         <w:t xml:space="preserve"> aims to improve workflow efficiency, reduce administrative overhead, and ensure smooth internal communication, ultimately contributing to a more agile and responsive operational environment.</w:t>
       </w:r>
-      <w:bookmarkEnd w:id="17"/>
       <w:bookmarkEnd w:id="18"/>
       <w:bookmarkEnd w:id="19"/>
       <w:bookmarkEnd w:id="20"/>
       <w:bookmarkEnd w:id="21"/>
+      <w:bookmarkEnd w:id="22"/>
+      <w:bookmarkEnd w:id="23"/>
     </w:p>
     <w:p>
       <w:pPr>
         <w:pStyle w:val="Heading2"/>
       </w:pPr>
-      <w:bookmarkStart w:id="22" w:name="_Toc156572197"/>
+      <w:bookmarkStart w:id="24" w:name="_Toc156745340"/>
       <w:r>
         <w:t xml:space="preserve">2.2 </w:t>
       </w:r>
@@ -4887,7 +4960,7 @@
       <w:r>
         <w:t>interaction with it</w:t>
       </w:r>
-      <w:bookmarkEnd w:id="22"/>
+      <w:bookmarkEnd w:id="24"/>
       <w:r>
         <w:t xml:space="preserve"> </w:t>
       </w:r>
@@ -4896,11 +4969,12 @@
       <w:pPr>
         <w:pStyle w:val="Heading2"/>
       </w:pPr>
-      <w:bookmarkStart w:id="23" w:name="_Toc156470590"/>
-      <w:bookmarkStart w:id="24" w:name="_Toc156470896"/>
-      <w:bookmarkStart w:id="25" w:name="_Toc156571945"/>
-      <w:bookmarkStart w:id="26" w:name="_Toc156572028"/>
-      <w:bookmarkStart w:id="27" w:name="_Toc156572198"/>
+      <w:bookmarkStart w:id="25" w:name="_Toc156470590"/>
+      <w:bookmarkStart w:id="26" w:name="_Toc156470896"/>
+      <w:bookmarkStart w:id="27" w:name="_Toc156571945"/>
+      <w:bookmarkStart w:id="28" w:name="_Toc156572028"/>
+      <w:bookmarkStart w:id="29" w:name="_Toc156572198"/>
+      <w:bookmarkStart w:id="30" w:name="_Toc156745341"/>
       <w:r>
         <w:rPr>
           <w:rFonts w:ascii="Times New Roman" w:hAnsi="Times New Roman" w:cs="Times New Roman"/>
@@ -4996,18 +5070,19 @@
         </w:rPr>
         <w:t>. It can be easily interacted with from desktop or web. The automation system will be designed to provide individual departments with their own customized automation process and results.</w:t>
       </w:r>
-      <w:bookmarkEnd w:id="23"/>
-      <w:bookmarkEnd w:id="24"/>
       <w:bookmarkEnd w:id="25"/>
       <w:bookmarkEnd w:id="26"/>
       <w:bookmarkEnd w:id="27"/>
+      <w:bookmarkEnd w:id="28"/>
+      <w:bookmarkEnd w:id="29"/>
+      <w:bookmarkEnd w:id="30"/>
     </w:p>
     <w:p>
       <w:pPr>
         <w:pStyle w:val="Heading2"/>
         <w:spacing w:before="0"/>
       </w:pPr>
-      <w:bookmarkStart w:id="28" w:name="_Toc156572199"/>
+      <w:bookmarkStart w:id="31" w:name="_Toc156745342"/>
       <w:r>
         <w:t xml:space="preserve">2.3 </w:t>
       </w:r>
@@ -5023,7 +5098,7 @@
       <w:r>
         <w:t>y the System</w:t>
       </w:r>
-      <w:bookmarkEnd w:id="28"/>
+      <w:bookmarkEnd w:id="31"/>
       <w:r>
         <w:t xml:space="preserve"> </w:t>
       </w:r>
@@ -5187,7 +5262,7 @@
         <w:pStyle w:val="Heading2"/>
         <w:spacing w:before="0"/>
       </w:pPr>
-      <w:bookmarkStart w:id="29" w:name="_Toc156572200"/>
+      <w:bookmarkStart w:id="32" w:name="_Toc156745343"/>
       <w:r>
         <w:t xml:space="preserve">2.4 </w:t>
       </w:r>
@@ -5203,7 +5278,7 @@
       <w:r>
         <w:t>y the System</w:t>
       </w:r>
-      <w:bookmarkEnd w:id="29"/>
+      <w:bookmarkEnd w:id="32"/>
       <w:r>
         <w:t xml:space="preserve"> </w:t>
       </w:r>
@@ -5290,15 +5365,7 @@
           <w:color w:val="auto"/>
           <w:sz w:val="24"/>
         </w:rPr>
-        <w:t xml:space="preserve">Automated creation of a formatted </w:t>
-      </w:r>
-      <w:r>
-        <w:rPr>
-          <w:rFonts w:ascii="Times New Roman" w:hAnsi="Times New Roman" w:cs="Times New Roman"/>
-          <w:color w:val="auto"/>
-          <w:sz w:val="24"/>
-        </w:rPr>
-        <w:t>document</w:t>
+        <w:t>Automated creation of a formatted document</w:t>
       </w:r>
       <w:r>
         <w:rPr>
@@ -5337,15 +5404,7 @@
           <w:color w:val="auto"/>
           <w:sz w:val="24"/>
         </w:rPr>
-        <w:t xml:space="preserve">Spell-checked and grammatically correct </w:t>
-      </w:r>
-      <w:r>
-        <w:rPr>
-          <w:rFonts w:ascii="Times New Roman" w:hAnsi="Times New Roman" w:cs="Times New Roman"/>
-          <w:color w:val="auto"/>
-          <w:sz w:val="24"/>
-        </w:rPr>
-        <w:t>content</w:t>
+        <w:t>Spell-checked and grammatically correct content</w:t>
       </w:r>
       <w:r>
         <w:rPr>
@@ -5455,7 +5514,7 @@
           <w:shd w:val="clear" w:color="auto" w:fill="FFFFFF"/>
         </w:rPr>
       </w:pPr>
-      <w:bookmarkStart w:id="30" w:name="_Toc156572201"/>
+      <w:bookmarkStart w:id="33" w:name="_Toc156745344"/>
       <w:r>
         <w:rPr>
           <w:rFonts w:ascii="Times New Roman" w:hAnsi="Times New Roman" w:cs="Times New Roman"/>
@@ -5480,7 +5539,7 @@
         </w:rPr>
         <w:t>Outline of Systems Analysis</w:t>
       </w:r>
-      <w:bookmarkEnd w:id="30"/>
+      <w:bookmarkEnd w:id="33"/>
     </w:p>
     <w:p>
       <w:pPr>
@@ -5567,7 +5626,7 @@
           <w:szCs w:val="28"/>
         </w:rPr>
       </w:pPr>
-      <w:bookmarkStart w:id="31" w:name="_Hlk54215089"/>
+      <w:bookmarkStart w:id="34" w:name="_Hlk54215089"/>
       <w:r>
         <w:rPr>
           <w:rFonts w:ascii="Arial Narrow" w:hAnsi="Arial Narrow" w:cs="Times New Roman"/>
@@ -5775,8 +5834,8 @@
           <w:rFonts w:eastAsia="Times New Roman"/>
         </w:rPr>
       </w:pPr>
-      <w:bookmarkStart w:id="32" w:name="_Toc156572202"/>
-      <w:bookmarkEnd w:id="31"/>
+      <w:bookmarkStart w:id="35" w:name="_Toc156745345"/>
+      <w:bookmarkEnd w:id="34"/>
       <w:r>
         <w:rPr>
           <w:rFonts w:eastAsia="Times New Roman"/>
@@ -5801,7 +5860,7 @@
         </w:rPr>
         <w:t>Mission Statement</w:t>
       </w:r>
-      <w:bookmarkEnd w:id="32"/>
+      <w:bookmarkEnd w:id="35"/>
     </w:p>
     <w:p>
       <w:proofErr w:type="spellStart"/>
@@ -5810,7 +5869,13 @@
       </w:r>
       <w:proofErr w:type="spellEnd"/>
       <w:r>
-        <w:t xml:space="preserve"> is dedicated to delivering nutritious and wholesome food solutions tailored for corporations, with a focus on small businesses and startups. Our mission is to provide convenient and health-conscious dining options that contribute to the overall well-being of employees within these organizations. Through a commitment to quality, efficiency, and customer satisfaction, </w:t>
+        <w:t xml:space="preserve"> is dedicated to delivering nutritious and wholesome food solutions tailored for corporations, with a focus on small businesses and startups. </w:t>
+      </w:r>
+      <w:r>
+        <w:t>Our mission is to empower small businesses and startups by providing a platform where employees can easily access a diverse menu, customize their orders, and experience prompt and reliable food delivery services.</w:t>
+      </w:r>
+      <w:r>
+        <w:t xml:space="preserve"> Through a commitment to quality, efficiency, and customer satisfaction, </w:t>
       </w:r>
       <w:proofErr w:type="spellStart"/>
       <w:r>
@@ -5828,7 +5893,7 @@
           <w:rFonts w:eastAsia="Times New Roman"/>
         </w:rPr>
       </w:pPr>
-      <w:bookmarkStart w:id="33" w:name="_Toc156572203"/>
+      <w:bookmarkStart w:id="36" w:name="_Toc156745346"/>
       <w:r>
         <w:rPr>
           <w:rFonts w:eastAsia="Times New Roman"/>
@@ -5869,7 +5934,7 @@
         </w:rPr>
         <w:t>(about 8-12)</w:t>
       </w:r>
-      <w:bookmarkEnd w:id="33"/>
+      <w:bookmarkEnd w:id="36"/>
     </w:p>
     <w:p>
       <w:pPr>
@@ -5918,8 +5983,13 @@
           <w:numId w:val="18"/>
         </w:numPr>
       </w:pPr>
-      <w:r>
-        <w:t xml:space="preserve">It </w:t>
+      <w:proofErr w:type="spellStart"/>
+      <w:r>
+        <w:t>HealthyEats</w:t>
+      </w:r>
+      <w:proofErr w:type="spellEnd"/>
+      <w:r>
+        <w:t xml:space="preserve"> </w:t>
       </w:r>
       <w:r>
         <w:t>shall send order confirmation notifications to customers upon successful order placement.</w:t>
@@ -5950,8 +6020,13 @@
           <w:numId w:val="18"/>
         </w:numPr>
       </w:pPr>
-      <w:r>
-        <w:t xml:space="preserve">It shall allow customers to pay for their </w:t>
+      <w:proofErr w:type="spellStart"/>
+      <w:r>
+        <w:t>HealthyEats</w:t>
+      </w:r>
+      <w:proofErr w:type="spellEnd"/>
+      <w:r>
+        <w:t xml:space="preserve"> shall allow customers to pay for their </w:t>
       </w:r>
       <w:proofErr w:type="gramStart"/>
       <w:r>
@@ -6011,8 +6086,13 @@
           <w:numId w:val="18"/>
         </w:numPr>
       </w:pPr>
-      <w:r>
-        <w:t xml:space="preserve">It shall provide the exact delivery charge to their </w:t>
+      <w:proofErr w:type="spellStart"/>
+      <w:r>
+        <w:t>HealthyEats</w:t>
+      </w:r>
+      <w:proofErr w:type="spellEnd"/>
+      <w:r>
+        <w:t xml:space="preserve"> shall provide the exact delivery charge to their </w:t>
       </w:r>
       <w:proofErr w:type="gramStart"/>
       <w:r>
@@ -6077,7 +6157,7 @@
           <w:rFonts w:eastAsia="Times New Roman"/>
         </w:rPr>
       </w:pPr>
-      <w:bookmarkStart w:id="34" w:name="_Toc156572204"/>
+      <w:bookmarkStart w:id="37" w:name="_Toc156745347"/>
       <w:r>
         <w:rPr>
           <w:rFonts w:eastAsia="Times New Roman"/>
@@ -6108,7 +6188,7 @@
         </w:rPr>
         <w:t>System-Level Use Case</w:t>
       </w:r>
-      <w:bookmarkEnd w:id="34"/>
+      <w:bookmarkEnd w:id="37"/>
       <w:r>
         <w:rPr>
           <w:rFonts w:eastAsia="Times New Roman"/>
@@ -6152,18 +6232,19 @@
             <w:pPr>
               <w:spacing w:before="100" w:beforeAutospacing="1" w:after="100" w:afterAutospacing="1"/>
               <w:rPr>
-                <w:rFonts w:ascii="Arial" w:hAnsi="Arial" w:cs="Arial"/>
+                <w:rFonts w:cs="Times New Roman"/>
                 <w:b/>
                 <w:color w:val="000000"/>
+                <w:szCs w:val="24"/>
               </w:rPr>
             </w:pPr>
-            <w:bookmarkStart w:id="35" w:name="_Hlk54727517"/>
-            <w:r>
-              <w:rPr>
-                <w:rFonts w:ascii="Arial" w:hAnsi="Arial" w:cs="Arial"/>
+            <w:bookmarkStart w:id="38" w:name="_Hlk54727517"/>
+            <w:r>
+              <w:rPr>
+                <w:rFonts w:cs="Times New Roman"/>
                 <w:b/>
                 <w:color w:val="000000"/>
-                <w:sz w:val="22"/>
+                <w:szCs w:val="24"/>
               </w:rPr>
               <w:t xml:space="preserve">Actor: </w:t>
             </w:r>
@@ -6185,35 +6266,34 @@
             <w:pPr>
               <w:spacing w:before="100" w:beforeAutospacing="1" w:after="100" w:afterAutospacing="1"/>
               <w:rPr>
-                <w:rFonts w:ascii="Arial" w:hAnsi="Arial" w:cs="Arial"/>
+                <w:rFonts w:cs="Times New Roman"/>
                 <w:color w:val="000000"/>
+                <w:szCs w:val="24"/>
               </w:rPr>
             </w:pPr>
             <w:r>
               <w:rPr>
-                <w:rFonts w:ascii="Arial" w:hAnsi="Arial" w:cs="Arial"/>
+                <w:rFonts w:cs="Times New Roman"/>
                 <w:color w:val="000000"/>
-                <w:sz w:val="22"/>
+                <w:szCs w:val="24"/>
+              </w:rPr>
+              <w:t>Customer</w:t>
+            </w:r>
+            <w:r>
+              <w:rPr>
+                <w:rFonts w:cs="Times New Roman"/>
+                <w:color w:val="000000"/>
+                <w:szCs w:val="24"/>
               </w:rPr>
               <w:t xml:space="preserve"> </w:t>
             </w:r>
-            <w:proofErr w:type="gramStart"/>
-            <w:r>
-              <w:rPr>
-                <w:rFonts w:ascii="Arial" w:hAnsi="Arial" w:cs="Arial"/>
+            <w:r>
+              <w:rPr>
+                <w:rFonts w:cs="Times New Roman"/>
                 <w:color w:val="000000"/>
-                <w:sz w:val="22"/>
-              </w:rPr>
-              <w:t>Customer(</w:t>
-            </w:r>
-            <w:proofErr w:type="gramEnd"/>
-            <w:r>
-              <w:rPr>
-                <w:rFonts w:ascii="Arial" w:hAnsi="Arial" w:cs="Arial"/>
-                <w:color w:val="000000"/>
-                <w:sz w:val="22"/>
-              </w:rPr>
-              <w:t>A Manager of an organization)</w:t>
+                <w:szCs w:val="24"/>
+              </w:rPr>
+              <w:t>(A Manager of an organization)</w:t>
             </w:r>
           </w:p>
         </w:tc>
@@ -6233,18 +6313,18 @@
             <w:pPr>
               <w:spacing w:before="100" w:beforeAutospacing="1" w:after="100" w:afterAutospacing="1"/>
               <w:rPr>
-                <w:rFonts w:ascii="Arial" w:hAnsi="Arial" w:cs="Arial"/>
+                <w:rFonts w:cs="Times New Roman"/>
                 <w:b/>
                 <w:color w:val="000000"/>
-                <w:sz w:val="22"/>
+                <w:szCs w:val="24"/>
               </w:rPr>
             </w:pPr>
             <w:r>
               <w:rPr>
-                <w:rFonts w:ascii="Arial" w:hAnsi="Arial" w:cs="Arial"/>
+                <w:rFonts w:cs="Times New Roman"/>
                 <w:b/>
                 <w:color w:val="000000"/>
-                <w:sz w:val="22"/>
+                <w:szCs w:val="24"/>
               </w:rPr>
               <w:t>Context:</w:t>
             </w:r>
@@ -6265,18 +6345,26 @@
             <w:pPr>
               <w:spacing w:before="100" w:beforeAutospacing="1" w:after="100" w:afterAutospacing="1"/>
               <w:rPr>
-                <w:rFonts w:ascii="Arial" w:hAnsi="Arial" w:cs="Arial"/>
+                <w:rFonts w:cs="Times New Roman"/>
                 <w:color w:val="000000"/>
-                <w:sz w:val="22"/>
+                <w:szCs w:val="24"/>
               </w:rPr>
             </w:pPr>
             <w:r>
               <w:rPr>
-                <w:rFonts w:ascii="Arial" w:hAnsi="Arial" w:cs="Arial"/>
+                <w:rFonts w:cs="Times New Roman"/>
                 <w:color w:val="000000"/>
-                <w:sz w:val="22"/>
+                <w:szCs w:val="24"/>
               </w:rPr>
               <w:t>Customer placing order</w:t>
+            </w:r>
+            <w:r>
+              <w:rPr>
+                <w:rFonts w:cs="Times New Roman"/>
+                <w:color w:val="000000"/>
+                <w:szCs w:val="24"/>
+              </w:rPr>
+              <w:t xml:space="preserve"> (assuming they are logged in)</w:t>
             </w:r>
           </w:p>
         </w:tc>
@@ -6298,17 +6386,18 @@
             <w:pPr>
               <w:spacing w:before="100" w:beforeAutospacing="1" w:after="100" w:afterAutospacing="1"/>
               <w:rPr>
-                <w:rFonts w:ascii="Arial" w:hAnsi="Arial" w:cs="Arial"/>
+                <w:rFonts w:cs="Times New Roman"/>
                 <w:b/>
                 <w:color w:val="000000"/>
+                <w:szCs w:val="24"/>
               </w:rPr>
             </w:pPr>
             <w:r>
               <w:rPr>
-                <w:rFonts w:ascii="Arial" w:hAnsi="Arial" w:cs="Arial"/>
+                <w:rFonts w:cs="Times New Roman"/>
                 <w:b/>
                 <w:color w:val="000000"/>
-                <w:sz w:val="22"/>
+                <w:szCs w:val="24"/>
               </w:rPr>
               <w:t>Step #</w:t>
             </w:r>
@@ -6330,17 +6419,18 @@
             <w:pPr>
               <w:spacing w:before="100" w:beforeAutospacing="1" w:after="100" w:afterAutospacing="1"/>
               <w:rPr>
-                <w:rFonts w:ascii="Arial" w:hAnsi="Arial" w:cs="Arial"/>
+                <w:rFonts w:cs="Times New Roman"/>
                 <w:b/>
                 <w:color w:val="000000"/>
+                <w:szCs w:val="24"/>
               </w:rPr>
             </w:pPr>
             <w:r>
               <w:rPr>
-                <w:rFonts w:ascii="Arial" w:hAnsi="Arial" w:cs="Arial"/>
+                <w:rFonts w:cs="Times New Roman"/>
                 <w:b/>
                 <w:color w:val="000000"/>
-                <w:sz w:val="22"/>
+                <w:szCs w:val="24"/>
               </w:rPr>
               <w:t>Actor</w:t>
             </w:r>
@@ -6362,17 +6452,18 @@
             <w:pPr>
               <w:spacing w:before="100" w:beforeAutospacing="1" w:after="100" w:afterAutospacing="1"/>
               <w:rPr>
-                <w:rFonts w:ascii="Arial" w:hAnsi="Arial" w:cs="Arial"/>
+                <w:rFonts w:cs="Times New Roman"/>
                 <w:b/>
                 <w:color w:val="000000"/>
+                <w:szCs w:val="24"/>
               </w:rPr>
             </w:pPr>
             <w:r>
               <w:rPr>
-                <w:rFonts w:ascii="Arial" w:hAnsi="Arial" w:cs="Arial"/>
+                <w:rFonts w:cs="Times New Roman"/>
                 <w:b/>
                 <w:color w:val="000000"/>
-                <w:sz w:val="22"/>
+                <w:szCs w:val="24"/>
               </w:rPr>
               <w:t>System</w:t>
             </w:r>
@@ -6395,17 +6486,18 @@
             <w:pPr>
               <w:spacing w:before="100" w:beforeAutospacing="1" w:after="100" w:afterAutospacing="1"/>
               <w:rPr>
-                <w:rFonts w:ascii="Arial" w:hAnsi="Arial" w:cs="Arial"/>
+                <w:rFonts w:cs="Times New Roman"/>
                 <w:b/>
                 <w:color w:val="000000"/>
+                <w:szCs w:val="24"/>
               </w:rPr>
             </w:pPr>
             <w:r>
               <w:rPr>
-                <w:rFonts w:ascii="Arial" w:hAnsi="Arial" w:cs="Arial"/>
+                <w:rFonts w:cs="Times New Roman"/>
                 <w:b/>
                 <w:color w:val="000000"/>
-                <w:sz w:val="22"/>
+                <w:szCs w:val="24"/>
               </w:rPr>
               <w:t>1</w:t>
             </w:r>
@@ -6426,33 +6518,33 @@
             <w:pPr>
               <w:spacing w:after="0" w:line="240" w:lineRule="auto"/>
               <w:rPr>
-                <w:rFonts w:ascii="Arial" w:hAnsi="Arial" w:cs="Arial"/>
+                <w:rFonts w:cs="Times New Roman"/>
                 <w:color w:val="000000"/>
-                <w:sz w:val="22"/>
+                <w:szCs w:val="24"/>
               </w:rPr>
             </w:pPr>
             <w:r>
               <w:rPr>
-                <w:rFonts w:ascii="Arial" w:hAnsi="Arial" w:cs="Arial"/>
+                <w:rFonts w:cs="Times New Roman"/>
                 <w:color w:val="000000"/>
-                <w:sz w:val="22"/>
+                <w:szCs w:val="24"/>
               </w:rPr>
               <w:t>Customer opens the HealtyEats system</w:t>
             </w:r>
             <w:r>
               <w:rPr>
-                <w:rFonts w:ascii="Arial" w:hAnsi="Arial" w:cs="Arial"/>
+                <w:rFonts w:cs="Times New Roman"/>
                 <w:color w:val="000000"/>
-                <w:sz w:val="22"/>
+                <w:szCs w:val="24"/>
               </w:rPr>
               <w:t xml:space="preserve"> in the web or </w:t>
             </w:r>
             <w:proofErr w:type="gramStart"/>
             <w:r>
               <w:rPr>
-                <w:rFonts w:ascii="Arial" w:hAnsi="Arial" w:cs="Arial"/>
+                <w:rFonts w:cs="Times New Roman"/>
                 <w:color w:val="000000"/>
-                <w:sz w:val="22"/>
+                <w:szCs w:val="24"/>
               </w:rPr>
               <w:t>desktop</w:t>
             </w:r>
@@ -6462,8 +6554,9 @@
             <w:pPr>
               <w:spacing w:after="0" w:line="240" w:lineRule="auto"/>
               <w:rPr>
-                <w:rFonts w:ascii="Arial" w:hAnsi="Arial" w:cs="Arial"/>
+                <w:rFonts w:cs="Times New Roman"/>
                 <w:color w:val="000000"/>
+                <w:szCs w:val="24"/>
               </w:rPr>
             </w:pPr>
           </w:p>
@@ -6482,56 +6575,52 @@
             <w:pPr>
               <w:spacing w:after="0" w:line="240" w:lineRule="auto"/>
               <w:rPr>
-                <w:rFonts w:ascii="Arial" w:hAnsi="Arial" w:cs="Arial"/>
+                <w:rFonts w:cs="Times New Roman"/>
                 <w:color w:val="000000"/>
-                <w:sz w:val="22"/>
+                <w:szCs w:val="24"/>
               </w:rPr>
             </w:pPr>
-            <w:proofErr w:type="spellStart"/>
-            <w:r>
-              <w:rPr>
-                <w:rFonts w:ascii="Arial" w:hAnsi="Arial" w:cs="Arial"/>
+            <w:r>
+              <w:rPr>
+                <w:rFonts w:cs="Times New Roman"/>
                 <w:color w:val="000000"/>
-                <w:sz w:val="22"/>
-              </w:rPr>
-              <w:t>HealthyEats</w:t>
-            </w:r>
-            <w:proofErr w:type="spellEnd"/>
-            <w:r>
-              <w:rPr>
-                <w:rFonts w:ascii="Arial" w:hAnsi="Arial" w:cs="Arial"/>
+                <w:szCs w:val="24"/>
+              </w:rPr>
+              <w:t xml:space="preserve">The system </w:t>
+            </w:r>
+            <w:r>
+              <w:rPr>
+                <w:rFonts w:cs="Times New Roman"/>
                 <w:color w:val="000000"/>
-                <w:sz w:val="22"/>
-              </w:rPr>
-              <w:t xml:space="preserve"> system displays the login/account creation page</w:t>
-            </w:r>
-            <w:r>
-              <w:rPr>
-                <w:rFonts w:ascii="Arial" w:hAnsi="Arial" w:cs="Arial"/>
+                <w:szCs w:val="24"/>
+              </w:rPr>
+              <w:t>displays</w:t>
+            </w:r>
+            <w:r>
+              <w:rPr>
+                <w:rFonts w:cs="Times New Roman"/>
                 <w:color w:val="000000"/>
-                <w:sz w:val="22"/>
-              </w:rPr>
-              <w:t xml:space="preserve"> with appropriate </w:t>
-            </w:r>
-            <w:proofErr w:type="gramStart"/>
-            <w:r>
-              <w:rPr>
-                <w:rFonts w:ascii="Arial" w:hAnsi="Arial" w:cs="Arial"/>
+                <w:szCs w:val="24"/>
+              </w:rPr>
+              <w:t xml:space="preserve"> the menu page with search option and select option </w:t>
+            </w:r>
+            <w:r>
+              <w:rPr>
+                <w:rFonts w:cs="Times New Roman"/>
                 <w:color w:val="000000"/>
-                <w:sz w:val="22"/>
-              </w:rPr>
-              <w:t>buttons</w:t>
-            </w:r>
-            <w:proofErr w:type="gramEnd"/>
-          </w:p>
-          <w:p>
-            <w:pPr>
-              <w:spacing w:after="0" w:line="240" w:lineRule="auto"/>
-              <w:rPr>
-                <w:rFonts w:ascii="Arial" w:hAnsi="Arial" w:cs="Arial"/>
+                <w:szCs w:val="24"/>
+              </w:rPr>
+              <w:lastRenderedPageBreak/>
+              <w:t>next to each food item</w:t>
+            </w:r>
+            <w:r>
+              <w:rPr>
+                <w:rFonts w:cs="Times New Roman"/>
                 <w:color w:val="000000"/>
-              </w:rPr>
-            </w:pPr>
+                <w:szCs w:val="24"/>
+              </w:rPr>
+              <w:t xml:space="preserve"> special instructions text box</w:t>
+            </w:r>
           </w:p>
         </w:tc>
       </w:tr>
@@ -6551,19 +6640,19 @@
             <w:pPr>
               <w:spacing w:before="100" w:beforeAutospacing="1" w:after="100" w:afterAutospacing="1"/>
               <w:rPr>
-                <w:rFonts w:ascii="Arial" w:hAnsi="Arial" w:cs="Arial"/>
+                <w:rFonts w:cs="Times New Roman"/>
                 <w:b/>
                 <w:color w:val="000000"/>
+                <w:szCs w:val="24"/>
               </w:rPr>
             </w:pPr>
             <w:r>
               <w:rPr>
-                <w:rFonts w:ascii="Arial" w:hAnsi="Arial" w:cs="Arial"/>
+                <w:rFonts w:cs="Times New Roman"/>
                 <w:b/>
                 <w:color w:val="000000"/>
-                <w:sz w:val="22"/>
-              </w:rPr>
-              <w:lastRenderedPageBreak/>
+                <w:szCs w:val="24"/>
+              </w:rPr>
               <w:t>2</w:t>
             </w:r>
           </w:p>
@@ -6582,16 +6671,18 @@
             <w:pPr>
               <w:spacing w:before="100" w:beforeAutospacing="1" w:after="100" w:afterAutospacing="1"/>
               <w:rPr>
-                <w:rFonts w:ascii="Arial" w:hAnsi="Arial" w:cs="Arial"/>
+                <w:rFonts w:cs="Times New Roman"/>
                 <w:color w:val="000000"/>
+                <w:szCs w:val="24"/>
               </w:rPr>
             </w:pPr>
             <w:r>
               <w:rPr>
-                <w:rFonts w:ascii="Arial" w:hAnsi="Arial" w:cs="Arial"/>
+                <w:rFonts w:cs="Times New Roman"/>
                 <w:color w:val="000000"/>
-              </w:rPr>
-              <w:t>Customer clicks login button</w:t>
+                <w:szCs w:val="24"/>
+              </w:rPr>
+              <w:t>Customer selected some food items of choice</w:t>
             </w:r>
           </w:p>
         </w:tc>
@@ -6610,30 +6701,31 @@
             <w:pPr>
               <w:spacing w:before="100" w:beforeAutospacing="1" w:after="100" w:afterAutospacing="1"/>
               <w:rPr>
-                <w:rFonts w:ascii="Arial" w:hAnsi="Arial" w:cs="Arial"/>
+                <w:rFonts w:cs="Times New Roman"/>
                 <w:color w:val="000000"/>
+                <w:szCs w:val="24"/>
               </w:rPr>
             </w:pPr>
             <w:r>
               <w:rPr>
-                <w:rFonts w:ascii="Arial" w:hAnsi="Arial" w:cs="Arial"/>
+                <w:rFonts w:cs="Times New Roman"/>
                 <w:color w:val="000000"/>
-                <w:sz w:val="22"/>
-              </w:rPr>
-              <w:t>System displays email and password input box</w:t>
-            </w:r>
-            <w:r>
-              <w:rPr>
-                <w:rFonts w:ascii="Arial" w:hAnsi="Arial" w:cs="Arial"/>
+                <w:szCs w:val="24"/>
+              </w:rPr>
+              <w:t>The system displays the menu page</w:t>
+            </w:r>
+            <w:r>
+              <w:rPr>
+                <w:rFonts w:cs="Times New Roman"/>
                 <w:color w:val="000000"/>
-                <w:sz w:val="22"/>
-              </w:rPr>
-              <w:t xml:space="preserve"> with login button</w:t>
+                <w:szCs w:val="24"/>
+              </w:rPr>
+              <w:t xml:space="preserve"> </w:t>
             </w:r>
           </w:p>
         </w:tc>
       </w:tr>
-      <w:bookmarkEnd w:id="35"/>
+      <w:bookmarkEnd w:id="38"/>
       <w:tr>
         <w:tc>
           <w:tcPr>
@@ -6650,18 +6742,18 @@
             <w:pPr>
               <w:spacing w:before="100" w:beforeAutospacing="1" w:after="100" w:afterAutospacing="1"/>
               <w:rPr>
-                <w:rFonts w:ascii="Arial" w:hAnsi="Arial" w:cs="Arial"/>
+                <w:rFonts w:cs="Times New Roman"/>
                 <w:b/>
                 <w:color w:val="000000"/>
-                <w:sz w:val="22"/>
+                <w:szCs w:val="24"/>
               </w:rPr>
             </w:pPr>
             <w:r>
               <w:rPr>
-                <w:rFonts w:ascii="Arial" w:hAnsi="Arial" w:cs="Arial"/>
+                <w:rFonts w:cs="Times New Roman"/>
                 <w:b/>
                 <w:color w:val="000000"/>
-                <w:sz w:val="22"/>
+                <w:szCs w:val="24"/>
               </w:rPr>
               <w:t>3</w:t>
             </w:r>
@@ -6682,17 +6774,36 @@
             <w:pPr>
               <w:spacing w:before="100" w:beforeAutospacing="1" w:after="100" w:afterAutospacing="1"/>
               <w:rPr>
-                <w:rFonts w:ascii="Arial" w:hAnsi="Arial" w:cs="Arial"/>
+                <w:rFonts w:cs="Times New Roman"/>
                 <w:color w:val="000000"/>
+                <w:szCs w:val="24"/>
               </w:rPr>
             </w:pPr>
             <w:r>
               <w:rPr>
-                <w:rFonts w:ascii="Arial" w:hAnsi="Arial" w:cs="Arial"/>
+                <w:rFonts w:cs="Times New Roman"/>
                 <w:color w:val="000000"/>
-                <w:sz w:val="22"/>
-              </w:rPr>
-              <w:t>Customer provided email and password</w:t>
+                <w:szCs w:val="24"/>
+              </w:rPr>
+              <w:t xml:space="preserve">Customer scrolled down and added custom instructions in the provided field. </w:t>
+            </w:r>
+            <w:proofErr w:type="spellStart"/>
+            <w:r>
+              <w:rPr>
+                <w:rFonts w:cs="Times New Roman"/>
+                <w:color w:val="000000"/>
+                <w:szCs w:val="24"/>
+              </w:rPr>
+              <w:t>i.e</w:t>
+            </w:r>
+            <w:proofErr w:type="spellEnd"/>
+            <w:r>
+              <w:rPr>
+                <w:rFonts w:cs="Times New Roman"/>
+                <w:color w:val="000000"/>
+                <w:szCs w:val="24"/>
+              </w:rPr>
+              <w:t xml:space="preserve"> no ketchup</w:t>
             </w:r>
           </w:p>
         </w:tc>
@@ -6710,23 +6821,252 @@
             <w:pPr>
               <w:spacing w:before="100" w:beforeAutospacing="1" w:after="100" w:afterAutospacing="1"/>
               <w:rPr>
-                <w:rFonts w:ascii="Arial" w:hAnsi="Arial" w:cs="Arial"/>
+                <w:rFonts w:cs="Times New Roman"/>
                 <w:color w:val="000000"/>
+                <w:szCs w:val="24"/>
               </w:rPr>
             </w:pPr>
             <w:r>
               <w:rPr>
-                <w:rFonts w:ascii="Arial" w:hAnsi="Arial" w:cs="Arial"/>
+                <w:rFonts w:cs="Times New Roman"/>
                 <w:color w:val="000000"/>
-              </w:rPr>
-              <w:t>The system shows the menu page</w:t>
-            </w:r>
-            <w:r>
-              <w:rPr>
-                <w:rFonts w:ascii="Arial" w:hAnsi="Arial" w:cs="Arial"/>
+                <w:szCs w:val="24"/>
+              </w:rPr>
+              <w:t xml:space="preserve">The system displays the menu page </w:t>
+            </w:r>
+            <w:r>
+              <w:rPr>
+                <w:rFonts w:cs="Times New Roman"/>
                 <w:color w:val="000000"/>
-              </w:rPr>
-              <w:t xml:space="preserve"> with search option and select option next to each food item</w:t>
+                <w:szCs w:val="24"/>
+              </w:rPr>
+              <w:t>with a</w:t>
+            </w:r>
+            <w:r>
+              <w:rPr>
+                <w:rFonts w:cs="Times New Roman"/>
+                <w:color w:val="000000"/>
+                <w:szCs w:val="24"/>
+              </w:rPr>
+              <w:t xml:space="preserve">n </w:t>
+            </w:r>
+            <w:r>
+              <w:rPr>
+                <w:rFonts w:cs="Times New Roman"/>
+                <w:color w:val="000000"/>
+                <w:szCs w:val="24"/>
+              </w:rPr>
+              <w:t>auto closing popup window confirming the instruction is saved</w:t>
+            </w:r>
+          </w:p>
+        </w:tc>
+      </w:tr>
+      <w:tr>
+        <w:tc>
+          <w:tcPr>
+            <w:tcW w:w="1255" w:type="dxa"/>
+            <w:tcBorders>
+              <w:top w:val="single" w:sz="4" w:space="0" w:color="auto"/>
+              <w:left w:val="single" w:sz="4" w:space="0" w:color="auto"/>
+              <w:bottom w:val="single" w:sz="4" w:space="0" w:color="auto"/>
+              <w:right w:val="single" w:sz="4" w:space="0" w:color="auto"/>
+            </w:tcBorders>
+          </w:tcPr>
+          <w:p>
+            <w:pPr>
+              <w:spacing w:before="100" w:beforeAutospacing="1" w:after="100" w:afterAutospacing="1"/>
+              <w:rPr>
+                <w:rFonts w:cs="Times New Roman"/>
+                <w:b/>
+                <w:color w:val="000000"/>
+                <w:szCs w:val="24"/>
+              </w:rPr>
+            </w:pPr>
+            <w:r>
+              <w:rPr>
+                <w:rFonts w:cs="Times New Roman"/>
+                <w:b/>
+                <w:color w:val="000000"/>
+                <w:szCs w:val="24"/>
+              </w:rPr>
+              <w:t>4</w:t>
+            </w:r>
+          </w:p>
+        </w:tc>
+        <w:tc>
+          <w:tcPr>
+            <w:tcW w:w="4320" w:type="dxa"/>
+            <w:tcBorders>
+              <w:top w:val="single" w:sz="4" w:space="0" w:color="auto"/>
+              <w:left w:val="single" w:sz="4" w:space="0" w:color="auto"/>
+              <w:bottom w:val="single" w:sz="4" w:space="0" w:color="auto"/>
+              <w:right w:val="single" w:sz="4" w:space="0" w:color="auto"/>
+            </w:tcBorders>
+          </w:tcPr>
+          <w:p>
+            <w:pPr>
+              <w:spacing w:before="100" w:beforeAutospacing="1" w:after="100" w:afterAutospacing="1"/>
+              <w:rPr>
+                <w:rFonts w:cs="Times New Roman"/>
+                <w:color w:val="000000"/>
+                <w:szCs w:val="24"/>
+              </w:rPr>
+            </w:pPr>
+            <w:r>
+              <w:rPr>
+                <w:rFonts w:cs="Times New Roman"/>
+                <w:color w:val="000000"/>
+                <w:szCs w:val="24"/>
+              </w:rPr>
+              <w:t xml:space="preserve">Customer searched for an item. </w:t>
+            </w:r>
+            <w:proofErr w:type="spellStart"/>
+            <w:r>
+              <w:rPr>
+                <w:rFonts w:cs="Times New Roman"/>
+                <w:color w:val="000000"/>
+                <w:szCs w:val="24"/>
+              </w:rPr>
+              <w:t>i.e</w:t>
+            </w:r>
+            <w:proofErr w:type="spellEnd"/>
+            <w:r>
+              <w:rPr>
+                <w:rFonts w:cs="Times New Roman"/>
+                <w:color w:val="000000"/>
+                <w:szCs w:val="24"/>
+              </w:rPr>
+              <w:t xml:space="preserve"> beef </w:t>
+            </w:r>
+            <w:proofErr w:type="spellStart"/>
+            <w:r>
+              <w:rPr>
+                <w:rFonts w:cs="Times New Roman"/>
+                <w:color w:val="000000"/>
+                <w:szCs w:val="24"/>
+              </w:rPr>
+              <w:t>Lasagne</w:t>
+            </w:r>
+            <w:proofErr w:type="spellEnd"/>
+          </w:p>
+        </w:tc>
+        <w:tc>
+          <w:tcPr>
+            <w:tcW w:w="4055" w:type="dxa"/>
+            <w:tcBorders>
+              <w:top w:val="single" w:sz="4" w:space="0" w:color="auto"/>
+              <w:left w:val="single" w:sz="4" w:space="0" w:color="auto"/>
+              <w:bottom w:val="single" w:sz="4" w:space="0" w:color="auto"/>
+              <w:right w:val="single" w:sz="4" w:space="0" w:color="auto"/>
+            </w:tcBorders>
+          </w:tcPr>
+          <w:p>
+            <w:pPr>
+              <w:spacing w:before="100" w:beforeAutospacing="1" w:after="100" w:afterAutospacing="1"/>
+              <w:rPr>
+                <w:rFonts w:cs="Times New Roman"/>
+                <w:color w:val="000000"/>
+                <w:szCs w:val="24"/>
+              </w:rPr>
+            </w:pPr>
+            <w:r>
+              <w:rPr>
+                <w:rFonts w:cs="Times New Roman"/>
+                <w:color w:val="000000"/>
+                <w:szCs w:val="24"/>
+              </w:rPr>
+              <w:t>The system shows the search result page with the appropriate result and option to select them.</w:t>
+            </w:r>
+          </w:p>
+        </w:tc>
+      </w:tr>
+      <w:tr>
+        <w:tc>
+          <w:tcPr>
+            <w:tcW w:w="1255" w:type="dxa"/>
+            <w:tcBorders>
+              <w:top w:val="single" w:sz="4" w:space="0" w:color="auto"/>
+              <w:left w:val="single" w:sz="4" w:space="0" w:color="auto"/>
+              <w:bottom w:val="single" w:sz="4" w:space="0" w:color="auto"/>
+              <w:right w:val="single" w:sz="4" w:space="0" w:color="auto"/>
+            </w:tcBorders>
+          </w:tcPr>
+          <w:p>
+            <w:pPr>
+              <w:spacing w:before="100" w:beforeAutospacing="1" w:after="100" w:afterAutospacing="1"/>
+              <w:rPr>
+                <w:rFonts w:cs="Times New Roman"/>
+                <w:b/>
+                <w:color w:val="000000"/>
+                <w:szCs w:val="24"/>
+              </w:rPr>
+            </w:pPr>
+            <w:r>
+              <w:rPr>
+                <w:rFonts w:cs="Times New Roman"/>
+                <w:b/>
+                <w:color w:val="000000"/>
+                <w:szCs w:val="24"/>
+              </w:rPr>
+              <w:t>5</w:t>
+            </w:r>
+          </w:p>
+        </w:tc>
+        <w:tc>
+          <w:tcPr>
+            <w:tcW w:w="4320" w:type="dxa"/>
+            <w:tcBorders>
+              <w:top w:val="single" w:sz="4" w:space="0" w:color="auto"/>
+              <w:left w:val="single" w:sz="4" w:space="0" w:color="auto"/>
+              <w:bottom w:val="single" w:sz="4" w:space="0" w:color="auto"/>
+              <w:right w:val="single" w:sz="4" w:space="0" w:color="auto"/>
+            </w:tcBorders>
+          </w:tcPr>
+          <w:p>
+            <w:pPr>
+              <w:spacing w:before="100" w:beforeAutospacing="1" w:after="100" w:afterAutospacing="1"/>
+              <w:rPr>
+                <w:rFonts w:cs="Times New Roman"/>
+                <w:color w:val="000000"/>
+                <w:szCs w:val="24"/>
+              </w:rPr>
+            </w:pPr>
+            <w:r>
+              <w:rPr>
+                <w:rFonts w:cs="Times New Roman"/>
+                <w:color w:val="000000"/>
+                <w:szCs w:val="24"/>
+              </w:rPr>
+              <w:t>Customer selected the desired item and hit main menu button</w:t>
+            </w:r>
+          </w:p>
+        </w:tc>
+        <w:tc>
+          <w:tcPr>
+            <w:tcW w:w="4055" w:type="dxa"/>
+            <w:tcBorders>
+              <w:top w:val="single" w:sz="4" w:space="0" w:color="auto"/>
+              <w:left w:val="single" w:sz="4" w:space="0" w:color="auto"/>
+              <w:bottom w:val="single" w:sz="4" w:space="0" w:color="auto"/>
+              <w:right w:val="single" w:sz="4" w:space="0" w:color="auto"/>
+            </w:tcBorders>
+          </w:tcPr>
+          <w:p>
+            <w:pPr>
+              <w:spacing w:before="100" w:beforeAutospacing="1" w:after="100" w:afterAutospacing="1"/>
+              <w:rPr>
+                <w:rFonts w:cs="Times New Roman"/>
+                <w:color w:val="000000"/>
+                <w:szCs w:val="24"/>
+              </w:rPr>
+            </w:pPr>
+            <w:r>
+              <w:rPr>
+                <w:rFonts w:cs="Times New Roman"/>
+                <w:color w:val="000000"/>
+                <w:szCs w:val="24"/>
+              </w:rPr>
+              <w:t>The system displays the menu page</w:t>
             </w:r>
           </w:p>
         </w:tc>
@@ -6747,20 +7087,20 @@
             <w:pPr>
               <w:spacing w:before="100" w:beforeAutospacing="1" w:after="100" w:afterAutospacing="1"/>
               <w:rPr>
-                <w:rFonts w:ascii="Arial" w:hAnsi="Arial" w:cs="Arial"/>
+                <w:rFonts w:cs="Times New Roman"/>
                 <w:b/>
                 <w:color w:val="000000"/>
-                <w:sz w:val="22"/>
+                <w:szCs w:val="24"/>
               </w:rPr>
             </w:pPr>
             <w:r>
               <w:rPr>
-                <w:rFonts w:ascii="Arial" w:hAnsi="Arial" w:cs="Arial"/>
+                <w:rFonts w:cs="Times New Roman"/>
                 <w:b/>
                 <w:color w:val="000000"/>
-                <w:sz w:val="22"/>
-              </w:rPr>
-              <w:t>4</w:t>
+                <w:szCs w:val="24"/>
+              </w:rPr>
+              <w:t>6</w:t>
             </w:r>
           </w:p>
         </w:tc>
@@ -6778,23 +7118,18 @@
             <w:pPr>
               <w:spacing w:before="100" w:beforeAutospacing="1" w:after="100" w:afterAutospacing="1"/>
               <w:rPr>
-                <w:rFonts w:ascii="Arial" w:hAnsi="Arial" w:cs="Arial"/>
+                <w:rFonts w:cs="Times New Roman"/>
                 <w:color w:val="000000"/>
+                <w:szCs w:val="24"/>
               </w:rPr>
             </w:pPr>
             <w:r>
               <w:rPr>
-                <w:rFonts w:ascii="Arial" w:hAnsi="Arial" w:cs="Arial"/>
+                <w:rFonts w:cs="Times New Roman"/>
                 <w:color w:val="000000"/>
-              </w:rPr>
-              <w:t>Customer selected some food</w:t>
-            </w:r>
-            <w:r>
-              <w:rPr>
-                <w:rFonts w:ascii="Arial" w:hAnsi="Arial" w:cs="Arial"/>
-                <w:color w:val="000000"/>
-              </w:rPr>
-              <w:t xml:space="preserve"> items of choice</w:t>
+                <w:szCs w:val="24"/>
+              </w:rPr>
+              <w:t>Customer initiated the checkout process by clicking checkout button</w:t>
             </w:r>
           </w:p>
         </w:tc>
@@ -6812,30 +7147,18 @@
             <w:pPr>
               <w:spacing w:before="100" w:beforeAutospacing="1" w:after="100" w:afterAutospacing="1"/>
               <w:rPr>
-                <w:rFonts w:ascii="Arial" w:hAnsi="Arial" w:cs="Arial"/>
+                <w:rFonts w:cs="Times New Roman"/>
                 <w:color w:val="000000"/>
+                <w:szCs w:val="24"/>
               </w:rPr>
             </w:pPr>
             <w:r>
               <w:rPr>
-                <w:rFonts w:ascii="Arial" w:hAnsi="Arial" w:cs="Arial"/>
+                <w:rFonts w:cs="Times New Roman"/>
                 <w:color w:val="000000"/>
-              </w:rPr>
-              <w:t xml:space="preserve">The system </w:t>
-            </w:r>
-            <w:r>
-              <w:rPr>
-                <w:rFonts w:ascii="Arial" w:hAnsi="Arial" w:cs="Arial"/>
-                <w:color w:val="000000"/>
-              </w:rPr>
-              <w:t>displays</w:t>
-            </w:r>
-            <w:r>
-              <w:rPr>
-                <w:rFonts w:ascii="Arial" w:hAnsi="Arial" w:cs="Arial"/>
-                <w:color w:val="000000"/>
-              </w:rPr>
-              <w:t xml:space="preserve"> the menu page</w:t>
+                <w:szCs w:val="24"/>
+              </w:rPr>
+              <w:t>The system displays the checkout page with delivery address and payment methods</w:t>
             </w:r>
           </w:p>
         </w:tc>
@@ -6856,18 +7179,19 @@
             <w:pPr>
               <w:spacing w:before="100" w:beforeAutospacing="1" w:after="100" w:afterAutospacing="1"/>
               <w:rPr>
-                <w:rFonts w:ascii="Arial" w:hAnsi="Arial" w:cs="Arial"/>
+                <w:rFonts w:cs="Times New Roman"/>
+                <w:color w:val="000000"/>
+                <w:szCs w:val="24"/>
+              </w:rPr>
+            </w:pPr>
+            <w:r>
+              <w:rPr>
+                <w:rFonts w:cs="Times New Roman"/>
                 <w:b/>
                 <w:color w:val="000000"/>
-              </w:rPr>
-            </w:pPr>
-            <w:r>
-              <w:rPr>
-                <w:rFonts w:ascii="Arial" w:hAnsi="Arial" w:cs="Arial"/>
-                <w:b/>
-                <w:color w:val="000000"/>
-              </w:rPr>
-              <w:t>5</w:t>
+                <w:szCs w:val="24"/>
+              </w:rPr>
+              <w:t>7</w:t>
             </w:r>
           </w:p>
         </w:tc>
@@ -6885,16 +7209,18 @@
             <w:pPr>
               <w:spacing w:before="100" w:beforeAutospacing="1" w:after="100" w:afterAutospacing="1"/>
               <w:rPr>
-                <w:rFonts w:ascii="Arial" w:hAnsi="Arial" w:cs="Arial"/>
+                <w:rFonts w:cs="Times New Roman"/>
                 <w:color w:val="000000"/>
+                <w:szCs w:val="24"/>
               </w:rPr>
             </w:pPr>
             <w:r>
               <w:rPr>
-                <w:rFonts w:ascii="Arial" w:hAnsi="Arial" w:cs="Arial"/>
+                <w:rFonts w:cs="Times New Roman"/>
                 <w:color w:val="000000"/>
-              </w:rPr>
-              <w:t>Customer selected checkout button</w:t>
+                <w:szCs w:val="24"/>
+              </w:rPr>
+              <w:t>Customer selected payment method</w:t>
             </w:r>
           </w:p>
         </w:tc>
@@ -6912,129 +7238,18 @@
             <w:pPr>
               <w:spacing w:before="100" w:beforeAutospacing="1" w:after="100" w:afterAutospacing="1"/>
               <w:rPr>
-                <w:rFonts w:ascii="Arial" w:hAnsi="Arial" w:cs="Arial"/>
+                <w:rFonts w:cs="Times New Roman"/>
                 <w:color w:val="000000"/>
+                <w:szCs w:val="24"/>
               </w:rPr>
             </w:pPr>
             <w:r>
               <w:rPr>
-                <w:rFonts w:ascii="Arial" w:hAnsi="Arial" w:cs="Arial"/>
+                <w:rFonts w:cs="Times New Roman"/>
                 <w:color w:val="000000"/>
-              </w:rPr>
-              <w:t xml:space="preserve">The system </w:t>
-            </w:r>
-            <w:r>
-              <w:rPr>
-                <w:rFonts w:ascii="Arial" w:hAnsi="Arial" w:cs="Arial"/>
-                <w:color w:val="000000"/>
-              </w:rPr>
-              <w:t xml:space="preserve">displays </w:t>
-            </w:r>
-            <w:r>
-              <w:rPr>
-                <w:rFonts w:ascii="Arial" w:hAnsi="Arial" w:cs="Arial"/>
-                <w:color w:val="000000"/>
-              </w:rPr>
-              <w:t>the checkout page</w:t>
-            </w:r>
-            <w:r>
-              <w:rPr>
-                <w:rFonts w:ascii="Arial" w:hAnsi="Arial" w:cs="Arial"/>
-                <w:color w:val="000000"/>
-              </w:rPr>
-              <w:t xml:space="preserve"> with delivery address and payment methods</w:t>
-            </w:r>
-          </w:p>
-        </w:tc>
-      </w:tr>
-      <w:tr>
-        <w:tc>
-          <w:tcPr>
-            <w:tcW w:w="1255" w:type="dxa"/>
-            <w:tcBorders>
-              <w:top w:val="single" w:sz="4" w:space="0" w:color="auto"/>
-              <w:left w:val="single" w:sz="4" w:space="0" w:color="auto"/>
-              <w:bottom w:val="single" w:sz="4" w:space="0" w:color="auto"/>
-              <w:right w:val="single" w:sz="4" w:space="0" w:color="auto"/>
-            </w:tcBorders>
-            <w:hideMark/>
-          </w:tcPr>
-          <w:p>
-            <w:pPr>
-              <w:spacing w:before="100" w:beforeAutospacing="1" w:after="100" w:afterAutospacing="1"/>
-              <w:rPr>
-                <w:rFonts w:ascii="Arial" w:hAnsi="Arial" w:cs="Arial"/>
-                <w:color w:val="000000"/>
-              </w:rPr>
-            </w:pPr>
-            <w:r>
-              <w:rPr>
-                <w:rFonts w:ascii="Arial" w:hAnsi="Arial" w:cs="Arial"/>
-                <w:b/>
-                <w:color w:val="000000"/>
-              </w:rPr>
-              <w:t>6</w:t>
-            </w:r>
-          </w:p>
-        </w:tc>
-        <w:tc>
-          <w:tcPr>
-            <w:tcW w:w="4320" w:type="dxa"/>
-            <w:tcBorders>
-              <w:top w:val="single" w:sz="4" w:space="0" w:color="auto"/>
-              <w:left w:val="single" w:sz="4" w:space="0" w:color="auto"/>
-              <w:bottom w:val="single" w:sz="4" w:space="0" w:color="auto"/>
-              <w:right w:val="single" w:sz="4" w:space="0" w:color="auto"/>
-            </w:tcBorders>
-          </w:tcPr>
-          <w:p>
-            <w:pPr>
-              <w:spacing w:before="100" w:beforeAutospacing="1" w:after="100" w:afterAutospacing="1"/>
-              <w:rPr>
-                <w:rFonts w:ascii="Arial" w:hAnsi="Arial" w:cs="Arial"/>
-                <w:color w:val="000000"/>
-              </w:rPr>
-            </w:pPr>
-            <w:r>
-              <w:rPr>
-                <w:rFonts w:ascii="Arial" w:hAnsi="Arial" w:cs="Arial"/>
-                <w:color w:val="000000"/>
-              </w:rPr>
-              <w:t>Customer selected payment method</w:t>
-            </w:r>
-          </w:p>
-        </w:tc>
-        <w:tc>
-          <w:tcPr>
-            <w:tcW w:w="4055" w:type="dxa"/>
-            <w:tcBorders>
-              <w:top w:val="single" w:sz="4" w:space="0" w:color="auto"/>
-              <w:left w:val="single" w:sz="4" w:space="0" w:color="auto"/>
-              <w:bottom w:val="single" w:sz="4" w:space="0" w:color="auto"/>
-              <w:right w:val="single" w:sz="4" w:space="0" w:color="auto"/>
-            </w:tcBorders>
-          </w:tcPr>
-          <w:p>
-            <w:pPr>
-              <w:spacing w:before="100" w:beforeAutospacing="1" w:after="100" w:afterAutospacing="1"/>
-              <w:rPr>
-                <w:rFonts w:ascii="Arial" w:hAnsi="Arial" w:cs="Arial"/>
-                <w:color w:val="000000"/>
-              </w:rPr>
-            </w:pPr>
-            <w:r>
-              <w:rPr>
-                <w:rFonts w:ascii="Arial" w:hAnsi="Arial" w:cs="Arial"/>
-                <w:color w:val="000000"/>
-              </w:rPr>
-              <w:t xml:space="preserve">The system </w:t>
-            </w:r>
-            <w:r>
-              <w:rPr>
-                <w:rFonts w:ascii="Arial" w:hAnsi="Arial" w:cs="Arial"/>
-                <w:color w:val="000000"/>
-              </w:rPr>
-              <w:t xml:space="preserve">displays popup window with payment options </w:t>
+                <w:szCs w:val="24"/>
+              </w:rPr>
+              <w:t xml:space="preserve">The system displays popup window with payment options </w:t>
             </w:r>
           </w:p>
         </w:tc>
@@ -7054,18 +7269,20 @@
             <w:pPr>
               <w:spacing w:before="100" w:beforeAutospacing="1" w:after="100" w:afterAutospacing="1"/>
               <w:rPr>
-                <w:rFonts w:ascii="Arial" w:hAnsi="Arial" w:cs="Arial"/>
+                <w:rFonts w:cs="Times New Roman"/>
                 <w:b/>
                 <w:color w:val="000000"/>
+                <w:szCs w:val="24"/>
               </w:rPr>
             </w:pPr>
             <w:r>
               <w:rPr>
-                <w:rFonts w:ascii="Arial" w:hAnsi="Arial" w:cs="Arial"/>
+                <w:rFonts w:cs="Times New Roman"/>
                 <w:b/>
                 <w:color w:val="000000"/>
-              </w:rPr>
-              <w:t>7</w:t>
+                <w:szCs w:val="24"/>
+              </w:rPr>
+              <w:t>8</w:t>
             </w:r>
           </w:p>
         </w:tc>
@@ -7083,14 +7300,16 @@
             <w:pPr>
               <w:spacing w:before="100" w:beforeAutospacing="1" w:after="100" w:afterAutospacing="1"/>
               <w:rPr>
-                <w:rFonts w:ascii="Arial" w:hAnsi="Arial" w:cs="Arial"/>
+                <w:rFonts w:cs="Times New Roman"/>
                 <w:color w:val="000000"/>
+                <w:szCs w:val="24"/>
               </w:rPr>
             </w:pPr>
             <w:r>
               <w:rPr>
-                <w:rFonts w:ascii="Arial" w:hAnsi="Arial" w:cs="Arial"/>
+                <w:rFonts w:cs="Times New Roman"/>
                 <w:color w:val="000000"/>
+                <w:szCs w:val="24"/>
               </w:rPr>
               <w:t>Customer selected existing payment method</w:t>
             </w:r>
@@ -7110,30 +7329,18 @@
             <w:pPr>
               <w:spacing w:before="100" w:beforeAutospacing="1" w:after="100" w:afterAutospacing="1"/>
               <w:rPr>
-                <w:rFonts w:ascii="Arial" w:hAnsi="Arial" w:cs="Arial"/>
+                <w:rFonts w:cs="Times New Roman"/>
                 <w:color w:val="000000"/>
+                <w:szCs w:val="24"/>
               </w:rPr>
             </w:pPr>
             <w:r>
               <w:rPr>
-                <w:rFonts w:ascii="Arial" w:hAnsi="Arial" w:cs="Arial"/>
+                <w:rFonts w:cs="Times New Roman"/>
                 <w:color w:val="000000"/>
-              </w:rPr>
-              <w:t xml:space="preserve">The system </w:t>
-            </w:r>
-            <w:r>
-              <w:rPr>
-                <w:rFonts w:ascii="Arial" w:hAnsi="Arial" w:cs="Arial"/>
-                <w:color w:val="000000"/>
-              </w:rPr>
-              <w:t xml:space="preserve">closes the popup window and </w:t>
-            </w:r>
-            <w:r>
-              <w:rPr>
-                <w:rFonts w:ascii="Arial" w:hAnsi="Arial" w:cs="Arial"/>
-                <w:color w:val="000000"/>
-              </w:rPr>
-              <w:t>displays the checkout page</w:t>
+                <w:szCs w:val="24"/>
+              </w:rPr>
+              <w:t>The system closes the popup window and displays the checkout page</w:t>
             </w:r>
           </w:p>
         </w:tc>
@@ -7153,18 +7360,20 @@
             <w:pPr>
               <w:spacing w:before="100" w:beforeAutospacing="1" w:after="100" w:afterAutospacing="1"/>
               <w:rPr>
-                <w:rFonts w:ascii="Arial" w:hAnsi="Arial" w:cs="Arial"/>
+                <w:rFonts w:cs="Times New Roman"/>
                 <w:b/>
                 <w:color w:val="000000"/>
+                <w:szCs w:val="24"/>
               </w:rPr>
             </w:pPr>
             <w:r>
               <w:rPr>
-                <w:rFonts w:ascii="Arial" w:hAnsi="Arial" w:cs="Arial"/>
+                <w:rFonts w:cs="Times New Roman"/>
                 <w:b/>
                 <w:color w:val="000000"/>
-              </w:rPr>
-              <w:t>8</w:t>
+                <w:szCs w:val="24"/>
+              </w:rPr>
+              <w:t>9</w:t>
             </w:r>
           </w:p>
         </w:tc>
@@ -7182,14 +7391,16 @@
             <w:pPr>
               <w:spacing w:before="100" w:beforeAutospacing="1" w:after="100" w:afterAutospacing="1"/>
               <w:rPr>
-                <w:rFonts w:ascii="Arial" w:hAnsi="Arial" w:cs="Arial"/>
+                <w:rFonts w:cs="Times New Roman"/>
                 <w:color w:val="000000"/>
+                <w:szCs w:val="24"/>
               </w:rPr>
             </w:pPr>
             <w:r>
               <w:rPr>
-                <w:rFonts w:ascii="Arial" w:hAnsi="Arial" w:cs="Arial"/>
+                <w:rFonts w:cs="Times New Roman"/>
                 <w:color w:val="000000"/>
+                <w:szCs w:val="24"/>
               </w:rPr>
               <w:t>Customer selected the default address for delivery</w:t>
             </w:r>
@@ -7209,14 +7420,16 @@
             <w:pPr>
               <w:spacing w:before="100" w:beforeAutospacing="1" w:after="100" w:afterAutospacing="1"/>
               <w:rPr>
-                <w:rFonts w:ascii="Arial" w:hAnsi="Arial" w:cs="Arial"/>
+                <w:rFonts w:cs="Times New Roman"/>
                 <w:color w:val="000000"/>
+                <w:szCs w:val="24"/>
               </w:rPr>
             </w:pPr>
             <w:r>
               <w:rPr>
-                <w:rFonts w:ascii="Arial" w:hAnsi="Arial" w:cs="Arial"/>
+                <w:rFonts w:cs="Times New Roman"/>
                 <w:color w:val="000000"/>
+                <w:szCs w:val="24"/>
               </w:rPr>
               <w:t>The system shows the checkout page</w:t>
             </w:r>
@@ -7238,18 +7451,29 @@
             <w:pPr>
               <w:spacing w:before="100" w:beforeAutospacing="1" w:after="100" w:afterAutospacing="1"/>
               <w:rPr>
-                <w:rFonts w:ascii="Arial" w:hAnsi="Arial" w:cs="Arial"/>
+                <w:rFonts w:cs="Times New Roman"/>
                 <w:b/>
                 <w:color w:val="000000"/>
+                <w:szCs w:val="24"/>
               </w:rPr>
             </w:pPr>
             <w:r>
               <w:rPr>
-                <w:rFonts w:ascii="Arial" w:hAnsi="Arial" w:cs="Arial"/>
+                <w:rFonts w:cs="Times New Roman"/>
                 <w:b/>
                 <w:color w:val="000000"/>
-              </w:rPr>
-              <w:t>9</w:t>
+                <w:szCs w:val="24"/>
+              </w:rPr>
+              <w:t>1</w:t>
+            </w:r>
+            <w:r>
+              <w:rPr>
+                <w:rFonts w:cs="Times New Roman"/>
+                <w:b/>
+                <w:color w:val="000000"/>
+                <w:szCs w:val="24"/>
+              </w:rPr>
+              <w:t>0</w:t>
             </w:r>
           </w:p>
         </w:tc>
@@ -7267,14 +7491,16 @@
             <w:pPr>
               <w:spacing w:before="100" w:beforeAutospacing="1" w:after="100" w:afterAutospacing="1"/>
               <w:rPr>
-                <w:rFonts w:ascii="Arial" w:hAnsi="Arial" w:cs="Arial"/>
+                <w:rFonts w:cs="Times New Roman"/>
                 <w:color w:val="000000"/>
+                <w:szCs w:val="24"/>
               </w:rPr>
             </w:pPr>
             <w:r>
               <w:rPr>
-                <w:rFonts w:ascii="Arial" w:hAnsi="Arial" w:cs="Arial"/>
+                <w:rFonts w:cs="Times New Roman"/>
                 <w:color w:val="000000"/>
+                <w:szCs w:val="24"/>
               </w:rPr>
               <w:t>Customer clicks finish order button</w:t>
             </w:r>
@@ -7294,14 +7520,16 @@
             <w:pPr>
               <w:spacing w:before="100" w:beforeAutospacing="1" w:after="100" w:afterAutospacing="1"/>
               <w:rPr>
-                <w:rFonts w:ascii="Arial" w:hAnsi="Arial" w:cs="Arial"/>
+                <w:rFonts w:cs="Times New Roman"/>
                 <w:color w:val="000000"/>
+                <w:szCs w:val="24"/>
               </w:rPr>
             </w:pPr>
             <w:r>
               <w:rPr>
-                <w:rFonts w:ascii="Arial" w:hAnsi="Arial" w:cs="Arial"/>
+                <w:rFonts w:cs="Times New Roman"/>
                 <w:color w:val="000000"/>
+                <w:szCs w:val="24"/>
               </w:rPr>
               <w:t>The system displays the order confirmation page</w:t>
             </w:r>
@@ -7323,17 +7551,18 @@
             <w:pPr>
               <w:spacing w:before="100" w:beforeAutospacing="1" w:after="100" w:afterAutospacing="1"/>
               <w:rPr>
-                <w:rFonts w:ascii="Arial" w:hAnsi="Arial" w:cs="Arial"/>
+                <w:rFonts w:cs="Times New Roman"/>
                 <w:b/>
                 <w:color w:val="000000"/>
+                <w:szCs w:val="24"/>
               </w:rPr>
             </w:pPr>
             <w:r>
               <w:rPr>
-                <w:rFonts w:ascii="Arial" w:hAnsi="Arial" w:cs="Arial"/>
+                <w:rFonts w:cs="Times New Roman"/>
                 <w:b/>
                 <w:color w:val="000000"/>
-                <w:sz w:val="22"/>
+                <w:szCs w:val="24"/>
               </w:rPr>
               <w:t>Alternate Courses:</w:t>
             </w:r>
@@ -7354,29 +7583,92 @@
             <w:pPr>
               <w:spacing w:before="100" w:beforeAutospacing="1" w:after="100" w:afterAutospacing="1"/>
               <w:rPr>
-                <w:rFonts w:ascii="Arial" w:hAnsi="Arial" w:cs="Arial"/>
+                <w:rFonts w:cs="Times New Roman"/>
                 <w:color w:val="000000"/>
-                <w:sz w:val="20"/>
-                <w:szCs w:val="20"/>
+                <w:szCs w:val="24"/>
               </w:rPr>
             </w:pPr>
             <w:r>
               <w:rPr>
-                <w:rFonts w:ascii="Arial" w:hAnsi="Arial" w:cs="Arial"/>
+                <w:rFonts w:cs="Times New Roman"/>
                 <w:color w:val="000000"/>
-                <w:sz w:val="20"/>
-                <w:szCs w:val="20"/>
-              </w:rPr>
-              <w:t xml:space="preserve">[System Alt 10] </w:t>
-            </w:r>
-            <w:r>
-              <w:rPr>
-                <w:rFonts w:ascii="Arial" w:hAnsi="Arial" w:cs="Arial"/>
+                <w:szCs w:val="24"/>
+              </w:rPr>
+              <w:t>[System Alt 1</w:t>
+            </w:r>
+            <w:r>
+              <w:rPr>
+                <w:rFonts w:cs="Times New Roman"/>
                 <w:color w:val="000000"/>
-                <w:sz w:val="20"/>
-                <w:szCs w:val="20"/>
-              </w:rPr>
-              <w:t>If login info is incorrect, the system will keep displaying the login page with appropriate message.</w:t>
+                <w:szCs w:val="24"/>
+              </w:rPr>
+              <w:t>1</w:t>
+            </w:r>
+            <w:r>
+              <w:rPr>
+                <w:rFonts w:cs="Times New Roman"/>
+                <w:color w:val="000000"/>
+                <w:szCs w:val="24"/>
+              </w:rPr>
+              <w:t xml:space="preserve">] </w:t>
+            </w:r>
+            <w:r>
+              <w:rPr>
+                <w:rFonts w:cs="Times New Roman"/>
+                <w:color w:val="000000"/>
+                <w:szCs w:val="24"/>
+              </w:rPr>
+              <w:t>If there are issues with payment processing, the system displays an error message.</w:t>
+            </w:r>
+          </w:p>
+          <w:p>
+            <w:pPr>
+              <w:spacing w:before="100" w:beforeAutospacing="1" w:after="100" w:afterAutospacing="1"/>
+              <w:rPr>
+                <w:rFonts w:cs="Times New Roman"/>
+                <w:color w:val="000000"/>
+                <w:szCs w:val="24"/>
+              </w:rPr>
+            </w:pPr>
+            <w:r>
+              <w:rPr>
+                <w:rFonts w:cs="Times New Roman"/>
+                <w:color w:val="000000"/>
+                <w:szCs w:val="24"/>
+              </w:rPr>
+              <w:t>[System Alt 1</w:t>
+            </w:r>
+            <w:r>
+              <w:rPr>
+                <w:rFonts w:cs="Times New Roman"/>
+                <w:color w:val="000000"/>
+                <w:szCs w:val="24"/>
+              </w:rPr>
+              <w:t>2</w:t>
+            </w:r>
+            <w:r>
+              <w:rPr>
+                <w:rFonts w:cs="Times New Roman"/>
+                <w:color w:val="000000"/>
+                <w:szCs w:val="24"/>
+              </w:rPr>
+              <w:t>]</w:t>
+            </w:r>
+            <w:r>
+              <w:rPr>
+                <w:rFonts w:cs="Times New Roman"/>
+                <w:color w:val="000000"/>
+                <w:szCs w:val="24"/>
+              </w:rPr>
+              <w:t xml:space="preserve"> </w:t>
+            </w:r>
+            <w:r>
+              <w:rPr>
+                <w:rFonts w:cs="Times New Roman"/>
+                <w:color w:val="000000"/>
+                <w:szCs w:val="24"/>
+              </w:rPr>
+              <w:t>If the customer decides to cancel the order at any point, the system prompts for confirmation.</w:t>
             </w:r>
           </w:p>
         </w:tc>
@@ -7390,8 +7682,8 @@
           <w:rFonts w:eastAsia="Times New Roman"/>
         </w:rPr>
       </w:pPr>
-      <w:bookmarkStart w:id="36" w:name="_Hlk54727635"/>
-      <w:bookmarkStart w:id="37" w:name="_Toc156572205"/>
+      <w:bookmarkStart w:id="39" w:name="_Hlk54727635"/>
+      <w:bookmarkStart w:id="40" w:name="_Toc156745348"/>
       <w:r>
         <w:rPr>
           <w:rFonts w:eastAsia="Times New Roman"/>
@@ -7405,7 +7697,7 @@
         </w:rPr>
         <w:t xml:space="preserve"> </w:t>
       </w:r>
-      <w:bookmarkStart w:id="38" w:name="_Hlk54727629"/>
+      <w:bookmarkStart w:id="41" w:name="_Hlk54727629"/>
       <w:r>
         <w:t xml:space="preserve">Supporting System-Level Activity Diagram for the above use </w:t>
       </w:r>
@@ -7413,13 +7705,13 @@
       <w:r>
         <w:t>case</w:t>
       </w:r>
-      <w:bookmarkEnd w:id="37"/>
+      <w:bookmarkEnd w:id="40"/>
       <w:proofErr w:type="gramEnd"/>
       <w:r>
         <w:t xml:space="preserve"> </w:t>
       </w:r>
-      <w:bookmarkEnd w:id="36"/>
-      <w:bookmarkEnd w:id="38"/>
+      <w:bookmarkEnd w:id="39"/>
+      <w:bookmarkEnd w:id="41"/>
     </w:p>
     <w:p>
       <w:pPr>
@@ -7429,17 +7721,16 @@
           <w:rFonts w:eastAsia="Times New Roman"/>
         </w:rPr>
       </w:pPr>
-      <w:bookmarkStart w:id="39" w:name="_Toc156572036"/>
-      <w:bookmarkStart w:id="40" w:name="_Toc156572206"/>
+      <w:bookmarkStart w:id="42" w:name="_Toc156745349"/>
       <w:r>
         <w:rPr>
           <w:noProof/>
         </w:rPr>
         <w:drawing>
-          <wp:inline distT="0" distB="0" distL="0" distR="0" wp14:anchorId="4EB89047" wp14:editId="62D23C9B">
-            <wp:extent cx="3798570" cy="6733642"/>
+          <wp:inline distT="0" distB="0" distL="0" distR="0" wp14:anchorId="7AD834AE" wp14:editId="35E6695E">
+            <wp:extent cx="3780106" cy="7699248"/>
             <wp:effectExtent l="0" t="0" r="0" b="0"/>
-            <wp:docPr id="1914244811" name="Picture 2" descr="A diagram of a process&#10;&#10;Description automatically generated"/>
+            <wp:docPr id="47391428" name="Picture 1" descr="A diagram of a company&#10;&#10;Description automatically generated"/>
             <wp:cNvGraphicFramePr>
               <a:graphicFrameLocks xmlns:a="http://schemas.openxmlformats.org/drawingml/2006/main" noChangeAspect="1"/>
             </wp:cNvGraphicFramePr>
@@ -7447,7 +7738,7 @@
               <a:graphicData uri="http://schemas.openxmlformats.org/drawingml/2006/picture">
                 <pic:pic xmlns:pic="http://schemas.openxmlformats.org/drawingml/2006/picture">
                   <pic:nvPicPr>
-                    <pic:cNvPr id="1914244811" name="Picture 2" descr="A diagram of a process&#10;&#10;Description automatically generated"/>
+                    <pic:cNvPr id="47391428" name="Picture 1" descr="A diagram of a company&#10;&#10;Description automatically generated"/>
                     <pic:cNvPicPr>
                       <a:picLocks noChangeAspect="1" noChangeArrowheads="1"/>
                     </pic:cNvPicPr>
@@ -7468,7 +7759,7 @@
                   <pic:spPr bwMode="auto">
                     <a:xfrm>
                       <a:off x="0" y="0"/>
-                      <a:ext cx="3804832" cy="6744742"/>
+                      <a:ext cx="3793658" cy="7726851"/>
                     </a:xfrm>
                     <a:prstGeom prst="rect">
                       <a:avLst/>
@@ -7484,15 +7775,14 @@
           </wp:inline>
         </w:drawing>
       </w:r>
-      <w:bookmarkEnd w:id="39"/>
-      <w:bookmarkEnd w:id="40"/>
+      <w:bookmarkEnd w:id="42"/>
     </w:p>
     <w:p>
       <w:pPr>
         <w:pStyle w:val="Heading3"/>
         <w:jc w:val="center"/>
       </w:pPr>
-      <w:bookmarkStart w:id="41" w:name="_Toc156572207"/>
+      <w:bookmarkStart w:id="43" w:name="_Toc156745350"/>
       <w:r>
         <w:rPr>
           <w:rStyle w:val="Heading2Char"/>
@@ -7502,7 +7792,7 @@
       <w:r>
         <w:t xml:space="preserve"> 1.1 Activity diagram</w:t>
       </w:r>
-      <w:bookmarkEnd w:id="41"/>
+      <w:bookmarkEnd w:id="43"/>
     </w:p>
     <w:p>
       <w:pPr>
@@ -7511,11 +7801,12 @@
           <w:rFonts w:eastAsia="Times New Roman"/>
         </w:rPr>
       </w:pPr>
-      <w:bookmarkStart w:id="42" w:name="_Toc156572208"/>
+      <w:bookmarkStart w:id="44" w:name="_Toc156745351"/>
       <w:r>
         <w:rPr>
           <w:rFonts w:eastAsia="Times New Roman"/>
         </w:rPr>
+        <w:lastRenderedPageBreak/>
         <w:t>3.5</w:t>
       </w:r>
       <w:r>
@@ -7536,7 +7827,7 @@
         </w:rPr>
         <w:t>Non-functional Requirements</w:t>
       </w:r>
-      <w:bookmarkEnd w:id="42"/>
+      <w:bookmarkEnd w:id="44"/>
     </w:p>
     <w:p>
       <w:pPr>
@@ -7588,7 +7879,6 @@
         <w:rPr>
           <w:rFonts w:cs="Times New Roman"/>
         </w:rPr>
-        <w:lastRenderedPageBreak/>
         <w:t>HealthyEats</w:t>
       </w:r>
       <w:proofErr w:type="spellEnd"/>
@@ -7596,7 +7886,25 @@
         <w:rPr>
           <w:rFonts w:cs="Times New Roman"/>
         </w:rPr>
-        <w:t xml:space="preserve"> shall implement industry-standard encryption protocols for all user data, including personal information and payment </w:t>
+        <w:t xml:space="preserve"> shall implement </w:t>
+      </w:r>
+      <w:r>
+        <w:rPr>
+          <w:rFonts w:cs="Times New Roman"/>
+        </w:rPr>
+        <w:t>(AES) with a 256-bit key</w:t>
+      </w:r>
+      <w:r>
+        <w:rPr>
+          <w:rFonts w:cs="Times New Roman"/>
+        </w:rPr>
+        <w:t xml:space="preserve"> </w:t>
+      </w:r>
+      <w:r>
+        <w:rPr>
+          <w:rFonts w:cs="Times New Roman"/>
+        </w:rPr>
+        <w:t xml:space="preserve">encryption protocol for all user data, including personal information and payment </w:t>
       </w:r>
       <w:proofErr w:type="gramStart"/>
       <w:r>
@@ -7648,7 +7956,19 @@
         <w:rPr>
           <w:rFonts w:cs="Times New Roman"/>
         </w:rPr>
-        <w:t xml:space="preserve">Beside car payments, it shall allow users to pay by cash on </w:t>
+        <w:t>Beside car</w:t>
+      </w:r>
+      <w:r>
+        <w:rPr>
+          <w:rFonts w:cs="Times New Roman"/>
+        </w:rPr>
+        <w:t>d</w:t>
+      </w:r>
+      <w:r>
+        <w:rPr>
+          <w:rFonts w:cs="Times New Roman"/>
+        </w:rPr>
+        <w:t xml:space="preserve"> payments, it shall allow users to pay by cash on </w:t>
       </w:r>
       <w:proofErr w:type="gramStart"/>
       <w:r>
@@ -7698,7 +8018,7 @@
         <w:pStyle w:val="Heading1"/>
         <w:spacing w:before="0"/>
       </w:pPr>
-      <w:bookmarkStart w:id="43" w:name="_Toc156572209"/>
+      <w:bookmarkStart w:id="45" w:name="_Toc156745352"/>
       <w:r>
         <w:t xml:space="preserve">Appendix 1 (Required): Interaction with </w:t>
       </w:r>
@@ -7707,7 +8027,7 @@
       <w:r>
         <w:t>chatGPT</w:t>
       </w:r>
-      <w:bookmarkEnd w:id="43"/>
+      <w:bookmarkEnd w:id="45"/>
       <w:proofErr w:type="spellEnd"/>
       <w:proofErr w:type="gramEnd"/>
     </w:p>
@@ -7747,7 +8067,7 @@
         <w:pStyle w:val="Heading2"/>
         <w:spacing w:before="0"/>
       </w:pPr>
-      <w:bookmarkStart w:id="44" w:name="_Toc156572210"/>
+      <w:bookmarkStart w:id="46" w:name="_Toc156745353"/>
       <w:r>
         <w:t>A</w:t>
       </w:r>
@@ -7760,14 +8080,11 @@
       <w:r>
         <w:t>Purpose of MIS</w:t>
       </w:r>
-      <w:bookmarkEnd w:id="44"/>
+      <w:bookmarkEnd w:id="46"/>
     </w:p>
     <w:p>
       <w:r>
-        <w:t xml:space="preserve">Prompt: </w:t>
-      </w:r>
-      <w:r>
-        <w:t xml:space="preserve">Based on this scenario, "Our company, </w:t>
+        <w:t xml:space="preserve">Prompt: Based on this scenario, "Our company, </w:t>
       </w:r>
       <w:proofErr w:type="spellStart"/>
       <w:r>
@@ -7775,13 +8092,7 @@
       </w:r>
       <w:proofErr w:type="spellEnd"/>
       <w:r>
-        <w:t xml:space="preserve"> specializes in providing healthy nutrition and food delivery for corporations, specifically targeting small businesses and startups."</w:t>
-      </w:r>
-      <w:r>
-        <w:t xml:space="preserve"> </w:t>
-      </w:r>
-      <w:r>
-        <w:t xml:space="preserve">I am thinking of building an </w:t>
+        <w:t xml:space="preserve"> specializes in providing healthy nutrition and food delivery for corporations, specifically targeting small businesses and startups." I am thinking of building an </w:t>
       </w:r>
       <w:proofErr w:type="gramStart"/>
       <w:r>
@@ -7854,478 +8165,107 @@
         <w:pStyle w:val="Heading2"/>
         <w:spacing w:before="0"/>
       </w:pPr>
-      <w:bookmarkStart w:id="45" w:name="_Toc156572211"/>
-      <w:r>
-        <w:t>A</w:t>
-      </w:r>
-      <w:r>
-        <w:t>2.1</w:t>
-      </w:r>
-      <w:r>
-        <w:t xml:space="preserve"> Purpose of Office automation</w:t>
-      </w:r>
-      <w:bookmarkEnd w:id="45"/>
+      <w:bookmarkStart w:id="47" w:name="_Toc156745354"/>
+      <w:r>
+        <w:t>A4 (re ChatGPT overall)</w:t>
+      </w:r>
+      <w:bookmarkEnd w:id="47"/>
+      <w:r>
+        <w:t xml:space="preserve"> </w:t>
+      </w:r>
     </w:p>
     <w:p>
-      <w:r>
-        <w:t xml:space="preserve">Prompt: </w:t>
-      </w:r>
-      <w:r>
-        <w:t>Like</w:t>
-      </w:r>
-      <w:r>
-        <w:t xml:space="preserve"> the first system, based on this scenario, "Our company, </w:t>
-      </w:r>
-      <w:proofErr w:type="spellStart"/>
-      <w:r>
-        <w:t>HealthyEats</w:t>
-      </w:r>
-      <w:proofErr w:type="spellEnd"/>
-      <w:r>
-        <w:t xml:space="preserve"> specializes in providing healthy nutrition and food delivery for corporations, specifically targeting small businesses and startups."</w:t>
-      </w:r>
+      <w:pPr>
+        <w:spacing w:after="0"/>
+        <w:rPr>
+          <w:rFonts w:ascii="Arial Narrow" w:hAnsi="Arial Narrow" w:cs="Times New Roman"/>
+          <w:color w:val="808080" w:themeColor="background1" w:themeShade="80"/>
+          <w:sz w:val="20"/>
+        </w:rPr>
+      </w:pPr>
     </w:p>
     <w:p>
-      <w:r>
-        <w:t xml:space="preserve">I am thinking of building an office automation system for the </w:t>
+      <w:pPr>
+        <w:spacing w:after="0"/>
+      </w:pPr>
+      <w:r>
+        <w:rPr>
+          <w:rFonts w:ascii="Arial Narrow" w:hAnsi="Arial Narrow" w:cs="Times New Roman"/>
+          <w:sz w:val="20"/>
+        </w:rPr>
+        <w:t xml:space="preserve">My Overall observation on </w:t>
       </w:r>
       <w:proofErr w:type="spellStart"/>
       <w:r>
-        <w:t>healthEats</w:t>
+        <w:rPr>
+          <w:rFonts w:ascii="Arial Narrow" w:hAnsi="Arial Narrow" w:cs="Times New Roman"/>
+          <w:sz w:val="20"/>
+        </w:rPr>
+        <w:t>chatgpt</w:t>
       </w:r>
       <w:proofErr w:type="spellEnd"/>
       <w:r>
-        <w:t xml:space="preserve"> company. Could you please suggest to me the purpose of this system from </w:t>
+        <w:rPr>
+          <w:rFonts w:ascii="Arial Narrow" w:hAnsi="Arial Narrow" w:cs="Times New Roman"/>
+          <w:sz w:val="20"/>
+        </w:rPr>
+        <w:t xml:space="preserve"> responses: I think the </w:t>
       </w:r>
       <w:proofErr w:type="spellStart"/>
       <w:r>
-        <w:t>Healthyeats</w:t>
+        <w:rPr>
+          <w:rFonts w:ascii="Arial Narrow" w:hAnsi="Arial Narrow" w:cs="Times New Roman"/>
+          <w:sz w:val="20"/>
+        </w:rPr>
+        <w:t>chatgpt</w:t>
       </w:r>
       <w:proofErr w:type="spellEnd"/>
       <w:r>
-        <w:t xml:space="preserve"> operations perspective in a paragraph?</w:t>
+        <w:rPr>
+          <w:rFonts w:ascii="Arial Narrow" w:hAnsi="Arial Narrow" w:cs="Times New Roman"/>
+          <w:sz w:val="20"/>
+        </w:rPr>
+        <w:t xml:space="preserve"> responses were mostly relevant to my concerns. However, it is important to note that the prompt must be precise and descriptive enough for the AI to understand the topic. Even though, it wasn’t easy to describe all the expectations at the first prompt, </w:t>
+      </w:r>
+      <w:proofErr w:type="spellStart"/>
+      <w:r>
+        <w:rPr>
+          <w:rFonts w:ascii="Arial Narrow" w:hAnsi="Arial Narrow" w:cs="Times New Roman"/>
+          <w:sz w:val="20"/>
+        </w:rPr>
+        <w:t>chatgpt</w:t>
+      </w:r>
+      <w:proofErr w:type="spellEnd"/>
+      <w:r>
+        <w:rPr>
+          <w:rFonts w:ascii="Arial Narrow" w:hAnsi="Arial Narrow" w:cs="Times New Roman"/>
+          <w:sz w:val="20"/>
+        </w:rPr>
+        <w:t xml:space="preserve"> is quick to understand more if you provide more information in the subsequent prompts. Although mostly the response was on track, I had to tweak some of it to be in line with my understanding. For </w:t>
+      </w:r>
+      <w:r>
+        <w:rPr>
+          <w:rFonts w:ascii="Arial Narrow" w:hAnsi="Arial Narrow" w:cs="Times New Roman"/>
+          <w:sz w:val="20"/>
+        </w:rPr>
+        <w:t>example,</w:t>
+      </w:r>
+      <w:r>
+        <w:rPr>
+          <w:rFonts w:ascii="Arial Narrow" w:hAnsi="Arial Narrow" w:cs="Times New Roman"/>
+          <w:sz w:val="20"/>
+        </w:rPr>
+        <w:t xml:space="preserve"> the first response on MIS, I added my value to it by mentioning how this system is only there to gather and present data and not analyze the data like other syste</w:t>
+      </w:r>
+      <w:r>
+        <w:rPr>
+          <w:rFonts w:ascii="Arial Narrow" w:hAnsi="Arial Narrow" w:cs="Times New Roman"/>
+          <w:sz w:val="20"/>
+        </w:rPr>
+        <w:t>m.</w:t>
       </w:r>
     </w:p>
     <w:p>
-      <w:r>
-        <w:t>Response:</w:t>
-      </w:r>
-    </w:p>
-    <w:p>
-      <w:r>
-        <w:t xml:space="preserve">Certainly! An Office Automation system for </w:t>
-      </w:r>
-      <w:proofErr w:type="spellStart"/>
-      <w:r>
-        <w:t>HealthyEats</w:t>
-      </w:r>
-      <w:proofErr w:type="spellEnd"/>
-      <w:r>
-        <w:t xml:space="preserve"> would serve as a fundamental tool to optimize internal processes and enhance operational efficiency. The system aims to automate routine administrative tasks associated with order processing, invoicing, and communication, </w:t>
-      </w:r>
-      <w:r>
-        <w:lastRenderedPageBreak/>
-        <w:t xml:space="preserve">streamlining the day-to-day operations of the company. For instance, it could automate the generation of invoices for corporate clients, reducing manual efforts and minimizing errors. The system might also facilitate seamless communication within the organization by automating email notifications for order updates or inventory alerts. The primary goal is to improve workflow efficiency, reduce administrative overhead, and ensure smooth internal communication. By implementing Office Automation, </w:t>
-      </w:r>
-      <w:proofErr w:type="spellStart"/>
-      <w:r>
-        <w:t>HealthyEats</w:t>
-      </w:r>
-      <w:proofErr w:type="spellEnd"/>
-      <w:r>
-        <w:t xml:space="preserve"> aims to create a more agile and responsive operational environment, allowing the company to focus more on its core mission of delivering healthy nutrition and food services to corporations, especially small </w:t>
-      </w:r>
-      <w:proofErr w:type="gramStart"/>
-      <w:r>
-        <w:t>businesses</w:t>
-      </w:r>
-      <w:proofErr w:type="gramEnd"/>
-      <w:r>
-        <w:t xml:space="preserve"> and startups.</w:t>
-      </w:r>
-    </w:p>
-    <w:p>
-      <w:pPr>
-        <w:pStyle w:val="Heading2"/>
-        <w:spacing w:before="0"/>
-      </w:pPr>
-      <w:bookmarkStart w:id="46" w:name="_Toc156572212"/>
-      <w:r>
-        <w:t>A3.1 (re Mission Statement)</w:t>
-      </w:r>
-      <w:bookmarkEnd w:id="46"/>
-      <w:r>
-        <w:t xml:space="preserve"> </w:t>
-      </w:r>
-    </w:p>
-    <w:p>
-      <w:r>
-        <w:t xml:space="preserve">Prompt: </w:t>
-      </w:r>
-      <w:r>
-        <w:t xml:space="preserve">The Scenario: Our company, </w:t>
-      </w:r>
-      <w:proofErr w:type="spellStart"/>
-      <w:r>
-        <w:t>HealthyEats</w:t>
-      </w:r>
-      <w:proofErr w:type="spellEnd"/>
-      <w:r>
-        <w:t xml:space="preserve"> specializes in providing healthy nutrition and food delivery for corporations, specifically targeting small businesses and startups.</w:t>
-      </w:r>
-      <w:r>
-        <w:t xml:space="preserve"> </w:t>
-      </w:r>
-      <w:r>
-        <w:t xml:space="preserve">Please provide me a mission statement in one paragraph about the </w:t>
-      </w:r>
-      <w:proofErr w:type="spellStart"/>
-      <w:r>
-        <w:t>healtyeats</w:t>
-      </w:r>
-      <w:proofErr w:type="spellEnd"/>
-      <w:r>
-        <w:t xml:space="preserve"> company. Please avoid subjective statements.</w:t>
-      </w:r>
-    </w:p>
-    <w:p>
-      <w:r>
-        <w:t xml:space="preserve">Response: </w:t>
-      </w:r>
-    </w:p>
-    <w:p>
-      <w:proofErr w:type="spellStart"/>
-      <w:r>
-        <w:t>HealthyEats</w:t>
-      </w:r>
-      <w:proofErr w:type="spellEnd"/>
-      <w:r>
-        <w:t xml:space="preserve"> is dedicated to delivering nutritious and wholesome food solutions tailored for corporations, with a focus on small businesses and startups. Our mission is to provide convenient and health-conscious dining options that contribute to the overall well-being of employees within these organizations. Through a commitment to quality, efficiency, and customer satisfaction, </w:t>
-      </w:r>
-      <w:proofErr w:type="spellStart"/>
-      <w:r>
-        <w:t>HealthyEats</w:t>
-      </w:r>
-      <w:proofErr w:type="spellEnd"/>
-      <w:r>
-        <w:t xml:space="preserve"> aims to be the preferred provider of healthy food delivery services for corporate clients, fostering a culture of well-being and productivity in workplace environments.</w:t>
-      </w:r>
-    </w:p>
-    <w:p>
-      <w:pPr>
-        <w:pStyle w:val="Heading2"/>
-        <w:spacing w:before="0"/>
-      </w:pPr>
-      <w:bookmarkStart w:id="47" w:name="_Toc156572213"/>
-      <w:r>
-        <w:t>A3.2 (re Functional System Requirements)</w:t>
-      </w:r>
-      <w:bookmarkEnd w:id="47"/>
-      <w:r>
-        <w:t xml:space="preserve"> </w:t>
-      </w:r>
-    </w:p>
-    <w:p>
-      <w:r>
-        <w:rPr>
-          <w:u w:val="single"/>
-        </w:rPr>
-        <w:t>Prompt:</w:t>
-      </w:r>
-      <w:r>
-        <w:t xml:space="preserve"> About</w:t>
-      </w:r>
-      <w:r>
-        <w:t xml:space="preserve"> the healthy eats company, 3.2 Functional System Requirements (about 8-12)</w:t>
-      </w:r>
-      <w:r>
-        <w:t xml:space="preserve"> </w:t>
-      </w:r>
-      <w:r>
-        <w:t>Please remember functional requirements only what the system should do, not how</w:t>
-      </w:r>
-      <w:r>
-        <w:t xml:space="preserve"> to do that</w:t>
-      </w:r>
-      <w:r>
-        <w:t>.</w:t>
-      </w:r>
-    </w:p>
-    <w:p>
-      <w:pPr>
-        <w:rPr>
-          <w:u w:val="single"/>
-        </w:rPr>
-      </w:pPr>
-      <w:r>
-        <w:rPr>
-          <w:u w:val="single"/>
-        </w:rPr>
-        <w:t xml:space="preserve">Response: </w:t>
-      </w:r>
-    </w:p>
-    <w:p>
-      <w:pPr>
-        <w:spacing w:after="0"/>
-      </w:pPr>
-      <w:r>
-        <w:t xml:space="preserve">Certainly! Here are functional system requirements for </w:t>
-      </w:r>
-      <w:proofErr w:type="spellStart"/>
-      <w:r>
-        <w:t>HealthyEats</w:t>
-      </w:r>
-      <w:proofErr w:type="spellEnd"/>
-      <w:r>
-        <w:t>' customer-facing product:</w:t>
-      </w:r>
-    </w:p>
-    <w:p>
-      <w:pPr>
-        <w:spacing w:after="0"/>
-      </w:pPr>
-    </w:p>
-    <w:p>
-      <w:pPr>
-        <w:spacing w:after="0"/>
-      </w:pPr>
-      <w:r>
-        <w:t>Order Placement:</w:t>
-      </w:r>
-    </w:p>
-    <w:p>
-      <w:pPr>
-        <w:spacing w:after="0"/>
-      </w:pPr>
-      <w:r>
-        <w:t>Allow customers to browse the menu, select items, and place orders seamlessly.</w:t>
-      </w:r>
-    </w:p>
-    <w:p>
-      <w:pPr>
-        <w:spacing w:after="0"/>
-      </w:pPr>
-      <w:r>
-        <w:t>Personalized Accounts:</w:t>
-      </w:r>
-    </w:p>
-    <w:p>
-      <w:pPr>
-        <w:spacing w:after="0"/>
-      </w:pPr>
-      <w:r>
-        <w:t>Provide customers the ability to create accounts for personalized order history and preferences.</w:t>
-      </w:r>
-    </w:p>
-    <w:p>
-      <w:pPr>
-        <w:spacing w:after="0"/>
-      </w:pPr>
-      <w:r>
-        <w:t>Delivery Tracking:</w:t>
-      </w:r>
-    </w:p>
-    <w:p>
-      <w:pPr>
-        <w:spacing w:after="0"/>
-      </w:pPr>
-      <w:r>
-        <w:t>Implement a real-time delivery tracking system for customers to monitor the status of their orders.</w:t>
-      </w:r>
-    </w:p>
-    <w:p>
-      <w:pPr>
-        <w:spacing w:after="0"/>
-      </w:pPr>
-      <w:r>
-        <w:t>Customization Options:</w:t>
-      </w:r>
-    </w:p>
-    <w:p>
-      <w:pPr>
-        <w:spacing w:after="0"/>
-      </w:pPr>
-      <w:r>
-        <w:t>Offer customization features for dietary preferences, allowing customers to tailor their orders.</w:t>
-      </w:r>
-    </w:p>
-    <w:p>
-      <w:pPr>
-        <w:spacing w:after="0"/>
-      </w:pPr>
-      <w:r>
-        <w:t>Payment Integration:</w:t>
-      </w:r>
-    </w:p>
-    <w:p>
-      <w:pPr>
-        <w:spacing w:after="0"/>
-      </w:pPr>
-      <w:r>
-        <w:t>Integrate secure payment options for a smooth and convenient transaction process.</w:t>
-      </w:r>
-    </w:p>
-    <w:p>
-      <w:pPr>
-        <w:spacing w:after="0"/>
-      </w:pPr>
-      <w:r>
-        <w:t>Feedback and Reviews:</w:t>
-      </w:r>
-    </w:p>
-    <w:p>
-      <w:pPr>
-        <w:spacing w:after="0"/>
-      </w:pPr>
-      <w:r>
-        <w:t>Enable customers to provide feedback and reviews on their orders to enhance service quality.</w:t>
-      </w:r>
-    </w:p>
-    <w:p>
-      <w:pPr>
-        <w:spacing w:after="0"/>
-      </w:pPr>
-      <w:r>
-        <w:lastRenderedPageBreak/>
-        <w:t>Promotions and Discounts:</w:t>
-      </w:r>
-    </w:p>
-    <w:p>
-      <w:pPr>
-        <w:spacing w:after="0"/>
-      </w:pPr>
-      <w:r>
-        <w:t>Implement a system for offering promotions, discounts, and loyalty programs to encourage customer retention</w:t>
-      </w:r>
-      <w:r>
-        <w:t>…</w:t>
-      </w:r>
-    </w:p>
-    <w:p>
-      <w:pPr>
-        <w:pStyle w:val="Heading2"/>
-        <w:spacing w:before="0"/>
-      </w:pPr>
-      <w:bookmarkStart w:id="48" w:name="_Toc156572214"/>
-      <w:r>
-        <w:t>A3.3 (re A System-Level Use Case)</w:t>
-      </w:r>
-      <w:bookmarkEnd w:id="48"/>
-      <w:r>
-        <w:t xml:space="preserve"> </w:t>
-      </w:r>
-    </w:p>
-    <w:p>
-      <w:r>
-        <w:t>Did not use AI in for this.</w:t>
-      </w:r>
-    </w:p>
-    <w:p>
-      <w:pPr>
-        <w:pStyle w:val="Heading2"/>
-        <w:spacing w:before="0"/>
-      </w:pPr>
-      <w:bookmarkStart w:id="49" w:name="_Toc156572215"/>
-      <w:r>
-        <w:t>A4 (re ChatGPT overall)</w:t>
-      </w:r>
-      <w:bookmarkEnd w:id="49"/>
-      <w:r>
-        <w:t xml:space="preserve"> </w:t>
-      </w:r>
-    </w:p>
-    <w:p>
-      <w:pPr>
-        <w:spacing w:after="0"/>
-        <w:rPr>
-          <w:rFonts w:ascii="Arial Narrow" w:hAnsi="Arial Narrow" w:cs="Times New Roman"/>
-          <w:color w:val="808080" w:themeColor="background1" w:themeShade="80"/>
-          <w:sz w:val="20"/>
-        </w:rPr>
-      </w:pPr>
-    </w:p>
-    <w:p>
-      <w:pPr>
-        <w:spacing w:after="0"/>
-      </w:pPr>
-      <w:r>
-        <w:rPr>
-          <w:rFonts w:ascii="Arial Narrow" w:hAnsi="Arial Narrow" w:cs="Times New Roman"/>
-          <w:sz w:val="20"/>
-        </w:rPr>
-        <w:t xml:space="preserve">My Overall observation on </w:t>
-      </w:r>
-      <w:proofErr w:type="spellStart"/>
-      <w:r>
-        <w:rPr>
-          <w:rFonts w:ascii="Arial Narrow" w:hAnsi="Arial Narrow" w:cs="Times New Roman"/>
-          <w:sz w:val="20"/>
-        </w:rPr>
-        <w:t>chatgpt</w:t>
-      </w:r>
-      <w:proofErr w:type="spellEnd"/>
-      <w:r>
-        <w:rPr>
-          <w:rFonts w:ascii="Arial Narrow" w:hAnsi="Arial Narrow" w:cs="Times New Roman"/>
-          <w:sz w:val="20"/>
-        </w:rPr>
-        <w:t xml:space="preserve"> responses: I think the </w:t>
-      </w:r>
-      <w:proofErr w:type="spellStart"/>
-      <w:r>
-        <w:rPr>
-          <w:rFonts w:ascii="Arial Narrow" w:hAnsi="Arial Narrow" w:cs="Times New Roman"/>
-          <w:sz w:val="20"/>
-        </w:rPr>
-        <w:t>chatgpt</w:t>
-      </w:r>
-      <w:proofErr w:type="spellEnd"/>
-      <w:r>
-        <w:rPr>
-          <w:rFonts w:ascii="Arial Narrow" w:hAnsi="Arial Narrow" w:cs="Times New Roman"/>
-          <w:sz w:val="20"/>
-        </w:rPr>
-        <w:t xml:space="preserve"> responses were mostly relevant to my concerns. However, it is important to note that the prompt must be precise and descriptive enough for the AI to understand the topic. Even though, it wasn’t easy to describe all the expectations at the first prompt, </w:t>
-      </w:r>
-      <w:proofErr w:type="spellStart"/>
-      <w:r>
-        <w:rPr>
-          <w:rFonts w:ascii="Arial Narrow" w:hAnsi="Arial Narrow" w:cs="Times New Roman"/>
-          <w:sz w:val="20"/>
-        </w:rPr>
-        <w:t>chatgpt</w:t>
-      </w:r>
-      <w:proofErr w:type="spellEnd"/>
-      <w:r>
-        <w:rPr>
-          <w:rFonts w:ascii="Arial Narrow" w:hAnsi="Arial Narrow" w:cs="Times New Roman"/>
-          <w:sz w:val="20"/>
-        </w:rPr>
-        <w:t xml:space="preserve"> is quick to understand more if you provide more information in the subsequent prompts. Al though mostly the response was on track, I had to tweak some of it to be in line with my understanding. For </w:t>
-      </w:r>
-      <w:r>
-        <w:rPr>
-          <w:rFonts w:ascii="Arial Narrow" w:hAnsi="Arial Narrow" w:cs="Times New Roman"/>
-          <w:sz w:val="20"/>
-        </w:rPr>
-        <w:t>example,</w:t>
-      </w:r>
-      <w:r>
-        <w:rPr>
-          <w:rFonts w:ascii="Arial Narrow" w:hAnsi="Arial Narrow" w:cs="Times New Roman"/>
-          <w:sz w:val="20"/>
-        </w:rPr>
-        <w:t xml:space="preserve"> the first response on MIS, I added my value to it by mentioning how this system is only there to gather and present data and not analyze the data like other system. </w:t>
-      </w:r>
-      <w:r>
-        <w:rPr>
-          <w:rFonts w:ascii="Arial Narrow" w:hAnsi="Arial Narrow" w:cs="Times New Roman"/>
-          <w:sz w:val="20"/>
-        </w:rPr>
-        <w:t>I have also made substantial amounts of changes in other sections of the document where it was asked for.</w:t>
-      </w:r>
-    </w:p>
-    <w:p>
       <w:pPr>
         <w:pStyle w:val="Heading1"/>
         <w:rPr>
@@ -8334,13 +8274,14 @@
           <w:shd w:val="clear" w:color="auto" w:fill="FFFFFF"/>
         </w:rPr>
       </w:pPr>
-      <w:bookmarkStart w:id="50" w:name="_Toc156572216"/>
+      <w:bookmarkStart w:id="48" w:name="_Toc156745355"/>
       <w:r>
         <w:rPr>
           <w:rFonts w:ascii="Times New Roman" w:hAnsi="Times New Roman" w:cs="Times New Roman"/>
           <w:bdr w:val="none" w:sz="0" w:space="0" w:color="auto" w:frame="1"/>
           <w:shd w:val="clear" w:color="auto" w:fill="FFFFFF"/>
         </w:rPr>
+        <w:lastRenderedPageBreak/>
         <w:t>References</w:t>
       </w:r>
       <w:r>
@@ -8361,7 +8302,7 @@
         </w:rPr>
         <w:t>chatGPT</w:t>
       </w:r>
-      <w:bookmarkEnd w:id="50"/>
+      <w:bookmarkEnd w:id="48"/>
       <w:proofErr w:type="spellEnd"/>
       <w:proofErr w:type="gramEnd"/>
     </w:p>
@@ -8435,16 +8376,16 @@
           <w:rFonts w:ascii="Times New Roman" w:hAnsi="Times New Roman" w:cs="Times New Roman"/>
         </w:rPr>
       </w:pPr>
-      <w:bookmarkStart w:id="51" w:name="_Instructor’s_Evaluation"/>
-      <w:bookmarkStart w:id="52" w:name="_Toc156572217"/>
-      <w:bookmarkEnd w:id="51"/>
+      <w:bookmarkStart w:id="49" w:name="_Instructor’s_Evaluation"/>
+      <w:bookmarkStart w:id="50" w:name="_Toc156745356"/>
+      <w:bookmarkEnd w:id="49"/>
       <w:r>
         <w:rPr>
           <w:rFonts w:ascii="Times New Roman" w:hAnsi="Times New Roman" w:cs="Times New Roman"/>
         </w:rPr>
         <w:t>Evaluation</w:t>
       </w:r>
-      <w:bookmarkEnd w:id="52"/>
+      <w:bookmarkEnd w:id="50"/>
     </w:p>
     <w:p>
       <w:pPr>
@@ -8463,8 +8404,8 @@
         <w:t xml:space="preserve"> </w:t>
       </w:r>
     </w:p>
-    <w:bookmarkStart w:id="53" w:name="_MON_1494397122"/>
-    <w:bookmarkEnd w:id="53"/>
+    <w:bookmarkStart w:id="51" w:name="_MON_1494397122"/>
+    <w:bookmarkEnd w:id="51"/>
     <w:p>
       <w:pPr>
         <w:rPr>
@@ -8496,10 +8437,10 @@
             <v:path o:extrusionok="f" gradientshapeok="t" o:connecttype="rect"/>
             <o:lock v:ext="edit" aspectratio="t"/>
           </v:shapetype>
-          <v:shape id="_x0000_i1040" type="#_x0000_t75" alt="" style="width:488pt;height:301.45pt;mso-width-percent:0;mso-height-percent:0;mso-width-percent:0;mso-height-percent:0" o:ole="">
+          <v:shape id="_x0000_i1025" type="#_x0000_t75" alt="" style="width:488pt;height:301.45pt;mso-width-percent:0;mso-height-percent:0;mso-width-percent:0;mso-height-percent:0" o:ole="">
             <v:imagedata r:id="rId17" o:title=""/>
           </v:shape>
-          <o:OLEObject Type="Embed" ProgID="Excel.Sheet.12" ShapeID="_x0000_i1040" DrawAspect="Content" ObjectID="_1767185083" r:id="rId18"/>
+          <o:OLEObject Type="Embed" ProgID="Excel.Sheet.12" ShapeID="_x0000_i1025" DrawAspect="Content" ObjectID="_1767358116" r:id="rId18"/>
         </w:object>
       </w:r>
     </w:p>
@@ -11235,6 +11176,7 @@
   <w:style w:type="character" w:default="1" w:styleId="DefaultParagraphFont">
     <w:name w:val="Default Paragraph Font"/>
     <w:uiPriority w:val="1"/>
+    <w:semiHidden/>
     <w:unhideWhenUsed/>
   </w:style>
   <w:style w:type="table" w:default="1" w:styleId="TableNormal">
@@ -11786,6 +11728,8 @@
   <w:rsids>
     <w:rsidRoot w:val="00A43FCD"/>
     <w:rsid w:val="000C23AC"/>
+    <w:rsid w:val="008E76AF"/>
+    <w:rsid w:val="00914E62"/>
     <w:rsid w:val="00A43FCD"/>
   </w:rsids>
   <m:mathPr>
@@ -12743,12 +12687,7 @@
 </file>
 
 <file path=customXml/item3.xml><?xml version="1.0" encoding="utf-8"?>
-<?mso-contentType ?>
-<FormTemplates xmlns="http://schemas.microsoft.com/sharepoint/v3/contenttype/forms">
-  <Display>DocumentLibraryForm</Display>
-  <Edit>DocumentLibraryForm</Edit>
-  <New>DocumentLibraryForm</New>
-</FormTemplates>
+<b:Sources xmlns:b="http://schemas.openxmlformats.org/officeDocument/2006/bibliography" xmlns="http://schemas.openxmlformats.org/officeDocument/2006/bibliography" SelectedStyle="\APASixthEditionOfficeOnline.xsl" StyleName="APA" Version="6"/>
 </file>
 
 <file path=customXml/item4.xml><?xml version="1.0" encoding="utf-8"?>
@@ -12763,7 +12702,12 @@
 </file>
 
 <file path=customXml/item5.xml><?xml version="1.0" encoding="utf-8"?>
-<b:Sources xmlns:b="http://schemas.openxmlformats.org/officeDocument/2006/bibliography" xmlns="http://schemas.openxmlformats.org/officeDocument/2006/bibliography" SelectedStyle="\APASixthEditionOfficeOnline.xsl" StyleName="APA" Version="6"/>
+<?mso-contentType ?>
+<FormTemplates xmlns="http://schemas.microsoft.com/sharepoint/v3/contenttype/forms">
+  <Display>DocumentLibraryForm</Display>
+  <Edit>DocumentLibraryForm</Edit>
+  <New>DocumentLibraryForm</New>
+</FormTemplates>
 </file>
 
 <file path=customXml/itemProps1.xml><?xml version="1.0" encoding="utf-8"?>
@@ -12794,9 +12738,9 @@
 </file>
 
 <file path=customXml/itemProps3.xml><?xml version="1.0" encoding="utf-8"?>
-<ds:datastoreItem xmlns:ds="http://schemas.openxmlformats.org/officeDocument/2006/customXml" ds:itemID="{500504B9-514E-42AE-9A05-58D8DB7F6FFD}">
+<ds:datastoreItem xmlns:ds="http://schemas.openxmlformats.org/officeDocument/2006/customXml" ds:itemID="{CADC7F16-5207-40F6-A688-10AE85D03303}">
   <ds:schemaRefs>
-    <ds:schemaRef ds:uri="http://schemas.microsoft.com/sharepoint/v3/contenttype/forms"/>
+    <ds:schemaRef ds:uri="http://schemas.openxmlformats.org/officeDocument/2006/bibliography"/>
   </ds:schemaRefs>
 </ds:datastoreItem>
 </file>
@@ -12813,9 +12757,9 @@
 </file>
 
 <file path=customXml/itemProps5.xml><?xml version="1.0" encoding="utf-8"?>
-<ds:datastoreItem xmlns:ds="http://schemas.openxmlformats.org/officeDocument/2006/customXml" ds:itemID="{CADC7F16-5207-40F6-A688-10AE85D03303}">
+<ds:datastoreItem xmlns:ds="http://schemas.openxmlformats.org/officeDocument/2006/customXml" ds:itemID="{500504B9-514E-42AE-9A05-58D8DB7F6FFD}">
   <ds:schemaRefs>
-    <ds:schemaRef ds:uri="http://schemas.openxmlformats.org/officeDocument/2006/bibliography"/>
+    <ds:schemaRef ds:uri="http://schemas.microsoft.com/sharepoint/v3/contenttype/forms"/>
   </ds:schemaRefs>
 </ds:datastoreItem>
 </file>
</xml_diff>